<commit_message>
updated HW activity #5.
</commit_message>
<xml_diff>
--- a/activities_hw/HW_Activity5.docx
+++ b/activities_hw/HW_Activity5.docx
@@ -75,52 +75,34 @@
         <w:t>T</w:t>
       </w:r>
       <w:r>
-        <w:t xml:space="preserve">o tap into this wonderful world of networking, we are going to </w:t>
-      </w:r>
-      <w:r>
-        <w:t xml:space="preserve">start by </w:t>
-      </w:r>
-      <w:r>
-        <w:t>mak</w:t>
-      </w:r>
-      <w:r>
-        <w:t>ing</w:t>
+        <w:t xml:space="preserve">o tap into this wonderful world of networking, we are going to perform some simple configuration to allow </w:t>
+      </w:r>
+      <w:r>
+        <w:t>your</w:t>
       </w:r>
       <w:r>
         <w:t xml:space="preserve"> </w:t>
       </w:r>
       <w:r>
-        <w:t>our own Ethernet cables.</w:t>
+        <w:t xml:space="preserve">networked </w:t>
+      </w:r>
+      <w:r>
+        <w:t xml:space="preserve">machine to talk with </w:t>
+      </w:r>
+      <w:r>
+        <w:t>another machine.</w:t>
       </w:r>
       <w:r>
         <w:t xml:space="preserve"> </w:t>
       </w:r>
       <w:r>
-        <w:t xml:space="preserve"> Then you will need to </w:t>
-      </w:r>
-      <w:r>
-        <w:t xml:space="preserve">perform some simple configuration to allow </w:t>
-      </w:r>
-      <w:r>
-        <w:t>your</w:t>
-      </w:r>
-      <w:r>
-        <w:t xml:space="preserve"> </w:t>
-      </w:r>
-      <w:r>
-        <w:t xml:space="preserve">networked </w:t>
-      </w:r>
-      <w:r>
-        <w:t xml:space="preserve">machine to talk with </w:t>
-      </w:r>
-      <w:r>
-        <w:t>another machine.</w:t>
-      </w:r>
-      <w:r>
-        <w:t xml:space="preserve"> </w:t>
-      </w:r>
-      <w:r>
-        <w:t xml:space="preserve">Finally, you </w:t>
+        <w:t>Then</w:t>
+      </w:r>
+      <w:r>
+        <w:t xml:space="preserve">, you </w:t>
+      </w:r>
+      <w:r>
+        <w:t xml:space="preserve">will </w:t>
       </w:r>
       <w:r>
         <w:t xml:space="preserve">benchmark the </w:t>
@@ -143,6 +125,11 @@
       <w:r>
         <w:t>.</w:t>
       </w:r>
+    </w:p>
+    <w:p>
+      <w:pPr>
+        <w:pStyle w:val="Default"/>
+      </w:pPr>
     </w:p>
     <w:p>
       <w:pPr>
@@ -168,197 +155,9 @@
           <w:sz w:val="28"/>
           <w:szCs w:val="28"/>
         </w:rPr>
-        <w:t>1. Make a Cable</w:t>
-      </w:r>
-    </w:p>
-    <w:p>
-      <w:pPr>
-        <w:pStyle w:val="Default"/>
-        <w:rPr>
-          <w:i/>
-          <w:iCs/>
-          <w:u w:val="single"/>
-        </w:rPr>
-      </w:pPr>
-    </w:p>
-    <w:p>
-      <w:pPr>
-        <w:pStyle w:val="Default"/>
-      </w:pPr>
-      <w:r>
-        <w:t xml:space="preserve">Since you've already installed the LAN driver for the onboard </w:t>
-      </w:r>
-      <w:r>
-        <w:t>E</w:t>
-      </w:r>
-      <w:r>
-        <w:t xml:space="preserve">thernet, your first task is to make an </w:t>
-      </w:r>
-      <w:r>
-        <w:t>E</w:t>
-      </w:r>
-      <w:r>
-        <w:t>thernet cable using the following wiring order:</w:t>
-      </w:r>
-    </w:p>
-    <w:p>
-      <w:pPr>
-        <w:pStyle w:val="Default"/>
-      </w:pPr>
-      <w:r>
-        <w:rPr>
-          <w:noProof/>
-        </w:rPr>
-        <w:drawing>
-          <wp:anchor distT="0" distB="0" distL="0" distR="0" simplePos="0" relativeHeight="251657728" behindDoc="0" locked="0" layoutInCell="1" allowOverlap="1" wp14:anchorId="49410426" wp14:editId="766B551E">
-            <wp:simplePos x="0" y="0"/>
-            <wp:positionH relativeFrom="column">
-              <wp:posOffset>2642870</wp:posOffset>
-            </wp:positionH>
-            <wp:positionV relativeFrom="paragraph">
-              <wp:posOffset>342900</wp:posOffset>
-            </wp:positionV>
-            <wp:extent cx="1045845" cy="2468880"/>
-            <wp:effectExtent l="25400" t="0" r="0" b="0"/>
-            <wp:wrapTopAndBottom/>
-            <wp:docPr id="2" name="Picture 2"/>
-            <wp:cNvGraphicFramePr>
-              <a:graphicFrameLocks xmlns:a="http://schemas.openxmlformats.org/drawingml/2006/main" noChangeAspect="1"/>
-            </wp:cNvGraphicFramePr>
-            <a:graphic xmlns:a="http://schemas.openxmlformats.org/drawingml/2006/main">
-              <a:graphicData uri="http://schemas.openxmlformats.org/drawingml/2006/picture">
-                <pic:pic xmlns:pic="http://schemas.openxmlformats.org/drawingml/2006/picture">
-                  <pic:nvPicPr>
-                    <pic:cNvPr id="0" name="Picture 2"/>
-                    <pic:cNvPicPr>
-                      <a:picLocks noChangeAspect="1" noChangeArrowheads="1"/>
-                    </pic:cNvPicPr>
-                  </pic:nvPicPr>
-                  <pic:blipFill>
-                    <a:blip r:embed="rId8"/>
-                    <a:srcRect/>
-                    <a:stretch>
-                      <a:fillRect/>
-                    </a:stretch>
-                  </pic:blipFill>
-                  <pic:spPr bwMode="auto">
-                    <a:xfrm>
-                      <a:off x="0" y="0"/>
-                      <a:ext cx="1045845" cy="2468880"/>
-                    </a:xfrm>
-                    <a:prstGeom prst="rect">
-                      <a:avLst/>
-                    </a:prstGeom>
-                    <a:solidFill>
-                      <a:srgbClr val="FFFFFF"/>
-                    </a:solidFill>
-                    <a:ln w="9525">
-                      <a:noFill/>
-                      <a:miter lim="800000"/>
-                      <a:headEnd/>
-                      <a:tailEnd/>
-                    </a:ln>
-                  </pic:spPr>
-                </pic:pic>
-              </a:graphicData>
-            </a:graphic>
-          </wp:anchor>
-        </w:drawing>
-      </w:r>
-    </w:p>
-    <w:p>
-      <w:pPr>
-        <w:pStyle w:val="Default"/>
-      </w:pPr>
-    </w:p>
-    <w:p>
-      <w:pPr>
-        <w:pStyle w:val="Default"/>
-      </w:pPr>
-    </w:p>
-    <w:p>
-      <w:pPr>
-        <w:pStyle w:val="Default"/>
-        <w:numPr>
-          <w:ilvl w:val="0"/>
-          <w:numId w:val="1"/>
-        </w:numPr>
-      </w:pPr>
-      <w:r>
-        <w:t xml:space="preserve">Cut a </w:t>
-      </w:r>
-      <w:r>
-        <w:t>small</w:t>
-      </w:r>
-      <w:r>
-        <w:t xml:space="preserve"> length of CAT5e cable </w:t>
-      </w:r>
-      <w:r>
-        <w:t>so you and your partner can both work on one end simultaneously.</w:t>
-      </w:r>
-    </w:p>
-    <w:p>
-      <w:pPr>
-        <w:pStyle w:val="Default"/>
-        <w:numPr>
-          <w:ilvl w:val="0"/>
-          <w:numId w:val="1"/>
-        </w:numPr>
-      </w:pPr>
-      <w:r>
-        <w:t xml:space="preserve">Obtain two RJ-45 ends and make a straight through cable, i.e. such that both ends are the </w:t>
-      </w:r>
-      <w:r>
-        <w:rPr>
-          <w:i/>
-          <w:iCs/>
-        </w:rPr>
-        <w:t>same</w:t>
-      </w:r>
-      <w:r>
-        <w:t>.</w:t>
-      </w:r>
-    </w:p>
-    <w:p>
-      <w:pPr>
-        <w:pStyle w:val="Default"/>
-        <w:numPr>
-          <w:ilvl w:val="0"/>
-          <w:numId w:val="1"/>
-        </w:numPr>
-      </w:pPr>
-      <w:r>
-        <w:t>When you have completed your cable ask your instructor to test it. A poorly made network cable can cause connectivity and data corruption issues. Best to make sure it’s done correctly.</w:t>
-      </w:r>
-    </w:p>
-    <w:p>
-      <w:pPr>
-        <w:pStyle w:val="Default"/>
-      </w:pPr>
-    </w:p>
-    <w:p>
-      <w:pPr>
-        <w:pStyle w:val="Default"/>
-      </w:pPr>
-    </w:p>
-    <w:p>
-      <w:pPr>
-        <w:pStyle w:val="Default"/>
-      </w:pPr>
-    </w:p>
-    <w:p>
-      <w:pPr>
-        <w:pStyle w:val="Default"/>
-      </w:pPr>
-    </w:p>
-    <w:p>
-      <w:pPr>
-        <w:pStyle w:val="Default"/>
-      </w:pPr>
-    </w:p>
-    <w:p>
-      <w:pPr>
-        <w:pStyle w:val="Default"/>
+        <w:t>1</w:t>
+      </w:r>
+      <w:r>
         <w:rPr>
           <w:rFonts w:ascii="Arial" w:hAnsi="Arial"/>
           <w:b/>
@@ -366,8 +165,810 @@
           <w:sz w:val="28"/>
           <w:szCs w:val="28"/>
         </w:rPr>
-      </w:pPr>
-      <w:r>
+        <w:t>. Basic Configuration</w:t>
+      </w:r>
+    </w:p>
+    <w:p>
+      <w:pPr>
+        <w:pStyle w:val="Default"/>
+      </w:pPr>
+    </w:p>
+    <w:p>
+      <w:pPr>
+        <w:pStyle w:val="Default"/>
+        <w:numPr>
+          <w:ilvl w:val="0"/>
+          <w:numId w:val="6"/>
+        </w:numPr>
+      </w:pPr>
+      <w:r>
+        <w:t>Determine the MAC address of your computer's onboard NIC</w:t>
+      </w:r>
+      <w:r>
+        <w:t xml:space="preserve">.  From the Windows 8.1 Start Screen, click the down arrow on the lower-left side of the screen.  This will bring up a screen displaying a list of the applications installed on the machine.  In the top right corner, click in the search dialog box and type “cmd” (without the quotes).  </w:t>
+      </w:r>
+      <w:r>
+        <w:t xml:space="preserve"> </w:t>
+      </w:r>
+      <w:r>
+        <w:t>Click on the command prompt program to run it.  Once in the command prompt, you will see a prompt that looks like</w:t>
+      </w:r>
+      <w:r>
+        <w:br/>
+      </w:r>
+      <w:r>
+        <w:br/>
+      </w:r>
+      <w:r>
+        <w:tab/>
+      </w:r>
+      <w:r>
+        <w:rPr>
+          <w:rFonts w:ascii="Courier" w:hAnsi="Courier"/>
+        </w:rPr>
+        <w:t>C:\Users\student&gt;</w:t>
+      </w:r>
+      <w:r>
+        <w:rPr>
+          <w:rFonts w:ascii="Courier" w:hAnsi="Courier"/>
+        </w:rPr>
+        <w:br/>
+      </w:r>
+      <w:r>
+        <w:br/>
+        <w:t>At the prompt, type the following command:</w:t>
+      </w:r>
+      <w:r>
+        <w:br/>
+      </w:r>
+      <w:r>
+        <w:br/>
+      </w:r>
+      <w:r>
+        <w:tab/>
+      </w:r>
+      <w:r>
+        <w:rPr>
+          <w:rFonts w:ascii="Courier" w:hAnsi="Courier"/>
+        </w:rPr>
+        <w:t>ipconfig /al</w:t>
+      </w:r>
+      <w:r>
+        <w:rPr>
+          <w:rFonts w:ascii="Courier" w:hAnsi="Courier"/>
+        </w:rPr>
+        <w:t>l</w:t>
+      </w:r>
+      <w:r>
+        <w:rPr>
+          <w:rFonts w:ascii="Courier" w:hAnsi="Courier"/>
+        </w:rPr>
+        <w:br/>
+      </w:r>
+      <w:r>
+        <w:br/>
+        <w:t>Write down the “Physical Address” (i.e. the MAC address) of your Ethernet Adapter below.</w:t>
+      </w:r>
+    </w:p>
+    <w:p>
+      <w:pPr>
+        <w:pStyle w:val="Default"/>
+        <w:ind w:left="709"/>
+      </w:pPr>
+    </w:p>
+    <w:p>
+      <w:pPr>
+        <w:pStyle w:val="Default"/>
+        <w:ind w:left="709"/>
+      </w:pPr>
+      <w:r>
+        <w:t>_______________________________________________________</w:t>
+      </w:r>
+    </w:p>
+    <w:p>
+      <w:pPr>
+        <w:pStyle w:val="Default"/>
+        <w:ind w:left="709"/>
+      </w:pPr>
+    </w:p>
+    <w:p>
+      <w:pPr>
+        <w:pStyle w:val="Default"/>
+        <w:numPr>
+          <w:ilvl w:val="0"/>
+          <w:numId w:val="2"/>
+        </w:numPr>
+      </w:pPr>
+      <w:r>
+        <w:t xml:space="preserve">Now, return to the Windows 8.1 Start Screen, click the down arrow the lower-left again, but this time search for the “Control Panel” application.  </w:t>
+      </w:r>
+      <w:r>
+        <w:t>Click on the application to load it.</w:t>
+      </w:r>
+      <w:r>
+        <w:br/>
+      </w:r>
+      <w:r>
+        <w:br/>
+      </w:r>
+      <w:r>
+        <w:t>I</w:t>
+      </w:r>
+      <w:r>
+        <w:t>n Control Panel</w:t>
+      </w:r>
+      <w:r>
+        <w:t>, click</w:t>
+      </w:r>
+      <w:r>
+        <w:t xml:space="preserve"> → System and Security → System, </w:t>
+      </w:r>
+      <w:r>
+        <w:t xml:space="preserve">be sure your </w:t>
+      </w:r>
+      <w:r>
+        <w:t xml:space="preserve">computer’s name </w:t>
+      </w:r>
+      <w:r>
+        <w:t xml:space="preserve">is set </w:t>
+      </w:r>
+      <w:r>
+        <w:t xml:space="preserve">to </w:t>
+      </w:r>
+      <w:r>
+        <w:rPr>
+          <w:rFonts w:ascii="Courier New" w:hAnsi="Courier New"/>
+          <w:b/>
+          <w:bCs/>
+          <w:sz w:val="20"/>
+          <w:szCs w:val="20"/>
+        </w:rPr>
+        <w:t>CPADS-##</w:t>
+      </w:r>
+      <w:r>
+        <w:t xml:space="preserve"> wher</w:t>
+      </w:r>
+      <w:r>
+        <w:t>e ## is your PC's number.</w:t>
+      </w:r>
+    </w:p>
+    <w:p>
+      <w:pPr>
+        <w:pStyle w:val="Default"/>
+        <w:ind w:left="720"/>
+      </w:pPr>
+    </w:p>
+    <w:p>
+      <w:pPr>
+        <w:pStyle w:val="Default"/>
+        <w:numPr>
+          <w:ilvl w:val="0"/>
+          <w:numId w:val="2"/>
+        </w:numPr>
+      </w:pPr>
+      <w:r>
+        <w:t>Set the</w:t>
+      </w:r>
+      <w:r>
+        <w:t xml:space="preserve"> </w:t>
+      </w:r>
+      <w:r>
+        <w:t xml:space="preserve">workgroup to </w:t>
+      </w:r>
+      <w:r>
+        <w:rPr>
+          <w:rFonts w:ascii="Courier New" w:hAnsi="Courier New"/>
+          <w:b/>
+          <w:bCs/>
+          <w:sz w:val="20"/>
+          <w:szCs w:val="20"/>
+        </w:rPr>
+        <w:t>CPAD</w:t>
+      </w:r>
+      <w:r>
+        <w:rPr>
+          <w:rFonts w:ascii="Courier New" w:hAnsi="Courier New"/>
+          <w:b/>
+          <w:bCs/>
+          <w:sz w:val="20"/>
+          <w:szCs w:val="20"/>
+        </w:rPr>
+        <w:t>S</w:t>
+      </w:r>
+      <w:r>
+        <w:t xml:space="preserve"> by clicking “Change Settings” and then “Change...” in the dialog box that pops up. </w:t>
+      </w:r>
+      <w:r>
+        <w:t xml:space="preserve"> After changing this you may need to reboot.</w:t>
+      </w:r>
+    </w:p>
+    <w:p>
+      <w:pPr>
+        <w:pStyle w:val="Default"/>
+        <w:ind w:left="720"/>
+      </w:pPr>
+    </w:p>
+    <w:p>
+      <w:pPr>
+        <w:pStyle w:val="Default"/>
+        <w:numPr>
+          <w:ilvl w:val="0"/>
+          <w:numId w:val="2"/>
+        </w:numPr>
+      </w:pPr>
+      <w:r>
+        <w:t xml:space="preserve">Since we are not using a router with DHCP, we will need to set the IP information manually. </w:t>
+      </w:r>
+      <w:r>
+        <w:t xml:space="preserve">Open the “Control Panel” again.  Click on “Network and Internet”, then “Network and Sharing Center”, then “Change adapter settings” in the left column. </w:t>
+      </w:r>
+      <w:r>
+        <w:t xml:space="preserve"> If you don’t see any Ethernet connections</w:t>
+      </w:r>
+      <w:r>
+        <w:t xml:space="preserve"> </w:t>
+      </w:r>
+      <w:r>
+        <w:t xml:space="preserve">here, </w:t>
+      </w:r>
+      <w:r>
+        <w:t xml:space="preserve">then you probably didn’t install your LAN driver!  </w:t>
+      </w:r>
+      <w:r>
+        <w:br/>
+      </w:r>
+      <w:r>
+        <w:lastRenderedPageBreak/>
+        <w:t>Double click the Ethernet adapter to open the “Properties” windows.  S</w:t>
+      </w:r>
+      <w:r>
+        <w:t xml:space="preserve">elect </w:t>
+      </w:r>
+      <w:r>
+        <w:t>“</w:t>
+      </w:r>
+      <w:r>
+        <w:t>Int</w:t>
+      </w:r>
+      <w:r>
+        <w:t>ernet Protocol Version 4 (TCP/IPv4</w:t>
+      </w:r>
+      <w:r>
+        <w:t>)</w:t>
+      </w:r>
+      <w:r>
+        <w:t>”</w:t>
+      </w:r>
+      <w:r>
+        <w:t xml:space="preserve"> and click </w:t>
+      </w:r>
+      <w:r>
+        <w:t>“</w:t>
+      </w:r>
+      <w:r>
+        <w:t>Properties</w:t>
+      </w:r>
+      <w:r>
+        <w:t>”</w:t>
+      </w:r>
+      <w:r>
+        <w:t>. S</w:t>
+      </w:r>
+      <w:r>
+        <w:t>et the following information (where ## should be replaced by your computer's number)</w:t>
+      </w:r>
+      <w:r>
+        <w:t xml:space="preserve"> and close the dialog box.</w:t>
+      </w:r>
+    </w:p>
+    <w:p>
+      <w:pPr>
+        <w:pStyle w:val="Default"/>
+      </w:pPr>
+    </w:p>
+    <w:p>
+      <w:pPr>
+        <w:pStyle w:val="Default"/>
+        <w:numPr>
+          <w:ilvl w:val="0"/>
+          <w:numId w:val="2"/>
+        </w:numPr>
+        <w:ind w:left="1418"/>
+        <w:rPr>
+          <w:rFonts w:ascii="Courier New" w:hAnsi="Courier New"/>
+          <w:sz w:val="20"/>
+          <w:szCs w:val="20"/>
+        </w:rPr>
+      </w:pPr>
+      <w:r>
+        <w:rPr>
+          <w:rFonts w:ascii="Courier New" w:hAnsi="Courier New"/>
+          <w:sz w:val="20"/>
+          <w:szCs w:val="20"/>
+        </w:rPr>
+        <w:t>IP Address:</w:t>
+      </w:r>
+      <w:r>
+        <w:rPr>
+          <w:rFonts w:ascii="Courier New" w:hAnsi="Courier New"/>
+          <w:sz w:val="20"/>
+          <w:szCs w:val="20"/>
+        </w:rPr>
+        <w:tab/>
+        <w:t>192.168.1.</w:t>
+      </w:r>
+      <w:r>
+        <w:rPr>
+          <w:rFonts w:ascii="Courier New" w:hAnsi="Courier New"/>
+          <w:sz w:val="20"/>
+          <w:szCs w:val="20"/>
+        </w:rPr>
+        <w:t>1</w:t>
+      </w:r>
+      <w:r>
+        <w:rPr>
+          <w:rFonts w:ascii="Courier New" w:hAnsi="Courier New"/>
+          <w:sz w:val="20"/>
+          <w:szCs w:val="20"/>
+        </w:rPr>
+        <w:t>##</w:t>
+      </w:r>
+    </w:p>
+    <w:p>
+      <w:pPr>
+        <w:pStyle w:val="Default"/>
+        <w:numPr>
+          <w:ilvl w:val="0"/>
+          <w:numId w:val="2"/>
+        </w:numPr>
+        <w:ind w:left="1418"/>
+        <w:rPr>
+          <w:rFonts w:ascii="Courier New" w:hAnsi="Courier New"/>
+          <w:sz w:val="20"/>
+          <w:szCs w:val="20"/>
+        </w:rPr>
+      </w:pPr>
+      <w:r>
+        <w:rPr>
+          <w:rFonts w:ascii="Courier New" w:hAnsi="Courier New"/>
+          <w:sz w:val="20"/>
+          <w:szCs w:val="20"/>
+        </w:rPr>
+        <w:t>Subnet mask:  255.255.255.0</w:t>
+      </w:r>
+    </w:p>
+    <w:p>
+      <w:pPr>
+        <w:pStyle w:val="Default"/>
+        <w:numPr>
+          <w:ilvl w:val="0"/>
+          <w:numId w:val="2"/>
+        </w:numPr>
+        <w:ind w:left="1418"/>
+        <w:rPr>
+          <w:rFonts w:ascii="Courier New" w:hAnsi="Courier New"/>
+          <w:sz w:val="20"/>
+          <w:szCs w:val="20"/>
+        </w:rPr>
+      </w:pPr>
+      <w:r>
+        <w:rPr>
+          <w:rFonts w:ascii="Courier New" w:hAnsi="Courier New"/>
+          <w:sz w:val="20"/>
+          <w:szCs w:val="20"/>
+        </w:rPr>
+        <w:t>Default gateway:  192.168.1.1</w:t>
+      </w:r>
+      <w:r>
+        <w:t xml:space="preserve"> </w:t>
+      </w:r>
+      <w:r>
+        <w:rPr>
+          <w:rFonts w:ascii="Courier New" w:hAnsi="Courier New"/>
+          <w:sz w:val="20"/>
+          <w:szCs w:val="20"/>
+        </w:rPr>
+        <w:br/>
+      </w:r>
+    </w:p>
+    <w:p>
+      <w:pPr>
+        <w:pStyle w:val="Default"/>
+        <w:ind w:left="720"/>
+      </w:pPr>
+      <w:r>
+        <w:t>Click “Ok” to set the values, and then “Close” the “Properties” windows.</w:t>
+      </w:r>
+    </w:p>
+    <w:p>
+      <w:pPr>
+        <w:pStyle w:val="Default"/>
+        <w:ind w:left="720"/>
+      </w:pPr>
+    </w:p>
+    <w:p>
+      <w:pPr>
+        <w:pStyle w:val="Default"/>
+        <w:numPr>
+          <w:ilvl w:val="0"/>
+          <w:numId w:val="7"/>
+        </w:numPr>
+      </w:pPr>
+      <w:r>
+        <w:t>Your computer is no</w:t>
+      </w:r>
+      <w:r>
+        <w:t>w</w:t>
+      </w:r>
+      <w:r>
+        <w:t xml:space="preserve"> setup to connect to the </w:t>
+      </w:r>
+      <w:r>
+        <w:t xml:space="preserve">simple CPADS </w:t>
+      </w:r>
+      <w:r>
+        <w:t>network. Inform your instructor that you’re ready and you will be provided with an Ethernet cable that you will use to complete the next few steps.</w:t>
+      </w:r>
+    </w:p>
+    <w:p>
+      <w:pPr>
+        <w:pStyle w:val="Default"/>
+        <w:ind w:left="720"/>
+      </w:pPr>
+    </w:p>
+    <w:p>
+      <w:pPr>
+        <w:pStyle w:val="Default"/>
+        <w:numPr>
+          <w:ilvl w:val="0"/>
+          <w:numId w:val="7"/>
+        </w:numPr>
+      </w:pPr>
+      <w:r>
+        <w:t xml:space="preserve">Open a command prompt (All Programs → Accessories → Command Prompt) and </w:t>
+      </w:r>
+      <w:r>
+        <w:t xml:space="preserve">type </w:t>
+      </w:r>
+      <w:r>
+        <w:br/>
+      </w:r>
+      <w:r>
+        <w:br/>
+      </w:r>
+      <w:r>
+        <w:tab/>
+      </w:r>
+      <w:r>
+        <w:rPr>
+          <w:rFonts w:ascii="Courier" w:hAnsi="Courier"/>
+        </w:rPr>
+        <w:t>p</w:t>
+      </w:r>
+      <w:r>
+        <w:rPr>
+          <w:rFonts w:ascii="Courier" w:hAnsi="Courier"/>
+        </w:rPr>
+        <w:t xml:space="preserve">ing </w:t>
+      </w:r>
+      <w:r>
+        <w:rPr>
+          <w:rFonts w:ascii="Courier" w:hAnsi="Courier"/>
+          <w:sz w:val="20"/>
+          <w:szCs w:val="20"/>
+        </w:rPr>
+        <w:t>192.168.1</w:t>
+      </w:r>
+      <w:r>
+        <w:rPr>
+          <w:rFonts w:ascii="Courier" w:hAnsi="Courier"/>
+          <w:sz w:val="20"/>
+          <w:szCs w:val="20"/>
+        </w:rPr>
+        <w:t>.</w:t>
+      </w:r>
+      <w:r>
+        <w:rPr>
+          <w:rFonts w:ascii="Courier" w:hAnsi="Courier"/>
+          <w:sz w:val="20"/>
+          <w:szCs w:val="20"/>
+        </w:rPr>
+        <w:t>155</w:t>
+      </w:r>
+      <w:r>
+        <w:rPr>
+          <w:rFonts w:ascii="Courier" w:hAnsi="Courier"/>
+          <w:sz w:val="20"/>
+          <w:szCs w:val="20"/>
+        </w:rPr>
+        <w:br/>
+      </w:r>
+      <w:r>
+        <w:br/>
+        <w:t>Note</w:t>
+      </w:r>
+      <w:r>
+        <w:t xml:space="preserve"> </w:t>
+      </w:r>
+      <w:r>
+        <w:t>the following information</w:t>
+      </w:r>
+      <w:r>
+        <w:t xml:space="preserve">.  </w:t>
+      </w:r>
+    </w:p>
+    <w:p>
+      <w:pPr>
+        <w:pStyle w:val="Default"/>
+      </w:pPr>
+    </w:p>
+    <w:p>
+      <w:pPr>
+        <w:pStyle w:val="Default"/>
+        <w:ind w:left="1418"/>
+        <w:rPr>
+          <w:rFonts w:ascii="Courier New" w:hAnsi="Courier New"/>
+          <w:sz w:val="20"/>
+          <w:szCs w:val="20"/>
+        </w:rPr>
+      </w:pPr>
+      <w:r>
+        <w:rPr>
+          <w:rFonts w:ascii="Courier New" w:hAnsi="Courier New"/>
+          <w:sz w:val="20"/>
+          <w:szCs w:val="20"/>
+        </w:rPr>
+        <w:t>Approximate round trip times in milli-seconds:</w:t>
+      </w:r>
+    </w:p>
+    <w:p>
+      <w:pPr>
+        <w:pStyle w:val="Default"/>
+        <w:ind w:left="1418"/>
+        <w:rPr>
+          <w:rFonts w:ascii="Courier New" w:hAnsi="Courier New"/>
+          <w:sz w:val="20"/>
+          <w:szCs w:val="20"/>
+        </w:rPr>
+      </w:pPr>
+    </w:p>
+    <w:p>
+      <w:pPr>
+        <w:pStyle w:val="Default"/>
+        <w:ind w:left="1418"/>
+        <w:rPr>
+          <w:rFonts w:ascii="Courier New" w:hAnsi="Courier New"/>
+          <w:sz w:val="20"/>
+          <w:szCs w:val="20"/>
+        </w:rPr>
+      </w:pPr>
+      <w:r>
+        <w:rPr>
+          <w:rFonts w:ascii="Courier New" w:hAnsi="Courier New"/>
+          <w:sz w:val="20"/>
+          <w:szCs w:val="20"/>
+        </w:rPr>
+        <w:t>Minimum = _________ms, Maximum = __________ms, Average = ___________ms</w:t>
+      </w:r>
+    </w:p>
+    <w:p>
+      <w:pPr>
+        <w:pStyle w:val="Default"/>
+      </w:pPr>
+    </w:p>
+    <w:p>
+      <w:pPr>
+        <w:pStyle w:val="Default"/>
+      </w:pPr>
+    </w:p>
+    <w:p>
+      <w:pPr>
+        <w:pStyle w:val="Default"/>
+        <w:numPr>
+          <w:ilvl w:val="0"/>
+          <w:numId w:val="4"/>
+        </w:numPr>
+      </w:pPr>
+      <w:r>
+        <w:t>Now try to ping Google by typing the following:</w:t>
+      </w:r>
+      <w:r>
+        <w:br/>
+      </w:r>
+      <w:r>
+        <w:br/>
+      </w:r>
+      <w:r>
+        <w:rPr>
+          <w:rFonts w:ascii="Courier" w:hAnsi="Courier"/>
+        </w:rPr>
+        <w:tab/>
+        <w:t>p</w:t>
+      </w:r>
+      <w:r>
+        <w:rPr>
+          <w:rFonts w:ascii="Courier" w:hAnsi="Courier"/>
+        </w:rPr>
+        <w:t xml:space="preserve">ing </w:t>
+      </w:r>
+      <w:r>
+        <w:rPr>
+          <w:rStyle w:val="InternetLink"/>
+          <w:rFonts w:ascii="Courier" w:hAnsi="Courier"/>
+          <w:color w:val="auto"/>
+          <w:u w:val="none"/>
+        </w:rPr>
+        <w:t>www.google.com</w:t>
+      </w:r>
+      <w:r>
+        <w:rPr>
+          <w:rStyle w:val="InternetLink"/>
+          <w:rFonts w:ascii="Courier" w:hAnsi="Courier"/>
+          <w:color w:val="auto"/>
+          <w:u w:val="none"/>
+        </w:rPr>
+        <w:br/>
+      </w:r>
+      <w:r>
+        <w:br/>
+        <w:t xml:space="preserve">The ping command should return an error.  In the space below, explain why the error occurred (consider what your computer is connected to).  </w:t>
+      </w:r>
+    </w:p>
+    <w:p>
+      <w:pPr>
+        <w:pStyle w:val="Default"/>
+      </w:pPr>
+    </w:p>
+    <w:p>
+      <w:pPr>
+        <w:pStyle w:val="Default"/>
+      </w:pPr>
+      <w:r>
+        <w:rPr>
+          <w:rFonts w:ascii="Courier New" w:hAnsi="Courier New"/>
+          <w:sz w:val="20"/>
+          <w:szCs w:val="20"/>
+        </w:rPr>
+        <w:br/>
+      </w:r>
+      <w:r>
+        <w:rPr>
+          <w:rFonts w:ascii="Courier New" w:hAnsi="Courier New"/>
+          <w:sz w:val="20"/>
+          <w:szCs w:val="20"/>
+        </w:rPr>
+        <w:br/>
+      </w:r>
+      <w:r>
+        <w:rPr>
+          <w:rFonts w:ascii="Courier New" w:hAnsi="Courier New"/>
+          <w:sz w:val="20"/>
+          <w:szCs w:val="20"/>
+        </w:rPr>
+        <w:br/>
+      </w:r>
+      <w:r>
+        <w:rPr>
+          <w:rFonts w:ascii="Courier New" w:hAnsi="Courier New"/>
+          <w:sz w:val="20"/>
+          <w:szCs w:val="20"/>
+        </w:rPr>
+        <w:br/>
+      </w:r>
+    </w:p>
+    <w:p>
+      <w:pPr>
+        <w:pStyle w:val="Default"/>
+        <w:rPr>
+          <w:rFonts w:ascii="Courier New" w:hAnsi="Courier New"/>
+          <w:sz w:val="20"/>
+          <w:szCs w:val="20"/>
+        </w:rPr>
+      </w:pPr>
+    </w:p>
+    <w:p>
+      <w:pPr>
+        <w:pStyle w:val="Default"/>
+        <w:rPr>
+          <w:rFonts w:ascii="Courier New" w:hAnsi="Courier New"/>
+          <w:sz w:val="20"/>
+          <w:szCs w:val="20"/>
+        </w:rPr>
+      </w:pPr>
+    </w:p>
+    <w:p>
+      <w:pPr>
+        <w:pStyle w:val="Default"/>
+        <w:rPr>
+          <w:rFonts w:ascii="Courier New" w:hAnsi="Courier New"/>
+          <w:sz w:val="20"/>
+          <w:szCs w:val="20"/>
+        </w:rPr>
+      </w:pPr>
+    </w:p>
+    <w:p>
+      <w:pPr>
+        <w:pStyle w:val="Default"/>
+        <w:rPr>
+          <w:rFonts w:ascii="Courier New" w:hAnsi="Courier New"/>
+          <w:sz w:val="20"/>
+          <w:szCs w:val="20"/>
+        </w:rPr>
+      </w:pPr>
+    </w:p>
+    <w:p>
+      <w:pPr>
+        <w:pStyle w:val="Default"/>
+        <w:rPr>
+          <w:rFonts w:ascii="Courier New" w:hAnsi="Courier New"/>
+          <w:sz w:val="20"/>
+          <w:szCs w:val="20"/>
+        </w:rPr>
+      </w:pPr>
+    </w:p>
+    <w:p>
+      <w:pPr>
+        <w:pStyle w:val="Default"/>
+        <w:rPr>
+          <w:rFonts w:ascii="Courier New" w:hAnsi="Courier New"/>
+          <w:sz w:val="20"/>
+          <w:szCs w:val="20"/>
+        </w:rPr>
+      </w:pPr>
+    </w:p>
+    <w:p>
+      <w:pPr>
+        <w:pStyle w:val="Default"/>
+        <w:rPr>
+          <w:rFonts w:ascii="Courier New" w:hAnsi="Courier New"/>
+          <w:sz w:val="20"/>
+          <w:szCs w:val="20"/>
+        </w:rPr>
+      </w:pPr>
+    </w:p>
+    <w:p>
+      <w:pPr>
+        <w:pStyle w:val="Default"/>
+        <w:rPr>
+          <w:rFonts w:ascii="Courier New" w:hAnsi="Courier New"/>
+          <w:sz w:val="20"/>
+          <w:szCs w:val="20"/>
+        </w:rPr>
+      </w:pPr>
+    </w:p>
+    <w:p>
+      <w:pPr>
+        <w:pStyle w:val="Default"/>
+        <w:rPr>
+          <w:rFonts w:ascii="Courier New" w:hAnsi="Courier New"/>
+          <w:sz w:val="20"/>
+          <w:szCs w:val="20"/>
+        </w:rPr>
+      </w:pPr>
+    </w:p>
+    <w:p>
+      <w:pPr>
+        <w:pStyle w:val="Default"/>
+        <w:rPr>
+          <w:rFonts w:ascii="Courier New" w:hAnsi="Courier New"/>
+          <w:sz w:val="20"/>
+          <w:szCs w:val="20"/>
+        </w:rPr>
+      </w:pPr>
+    </w:p>
+    <w:p>
+      <w:pPr>
+        <w:pStyle w:val="Default"/>
+        <w:rPr>
+          <w:rFonts w:ascii="Courier New" w:hAnsi="Courier New"/>
+          <w:sz w:val="20"/>
+          <w:szCs w:val="20"/>
+        </w:rPr>
+      </w:pPr>
+    </w:p>
+    <w:p>
+      <w:pPr>
+        <w:pStyle w:val="Default"/>
         <w:rPr>
           <w:rFonts w:ascii="Arial" w:hAnsi="Arial"/>
           <w:b/>
@@ -375,758 +976,8 @@
           <w:sz w:val="28"/>
           <w:szCs w:val="28"/>
         </w:rPr>
-        <w:lastRenderedPageBreak/>
-        <w:t>2. Basic Configuration</w:t>
-      </w:r>
-    </w:p>
-    <w:p>
-      <w:pPr>
-        <w:pStyle w:val="Default"/>
-      </w:pPr>
-    </w:p>
-    <w:p>
-      <w:pPr>
-        <w:pStyle w:val="Default"/>
-        <w:numPr>
-          <w:ilvl w:val="0"/>
-          <w:numId w:val="6"/>
-        </w:numPr>
-        <w:rPr>
-          <w:rFonts w:ascii="Courier New" w:hAnsi="Courier New"/>
-          <w:b/>
-          <w:bCs/>
-          <w:sz w:val="20"/>
-          <w:szCs w:val="20"/>
-        </w:rPr>
-      </w:pPr>
-      <w:r>
-        <w:t xml:space="preserve">Determine the MAC address of your computer's onboard NIC either through the </w:t>
-      </w:r>
-      <w:r>
-        <w:t>E</w:t>
-      </w:r>
-      <w:r>
-        <w:t xml:space="preserve">thernet connection properties or from a command prompt using </w:t>
-      </w:r>
-      <w:proofErr w:type="spellStart"/>
-      <w:r>
-        <w:rPr>
-          <w:rFonts w:ascii="Courier New" w:hAnsi="Courier New"/>
-          <w:b/>
-          <w:bCs/>
-          <w:sz w:val="20"/>
-          <w:szCs w:val="20"/>
-        </w:rPr>
-        <w:t>ipconfig</w:t>
-      </w:r>
-      <w:proofErr w:type="spellEnd"/>
-      <w:r>
-        <w:rPr>
-          <w:rFonts w:ascii="Courier New" w:hAnsi="Courier New"/>
-          <w:b/>
-          <w:bCs/>
-          <w:sz w:val="20"/>
-          <w:szCs w:val="20"/>
-        </w:rPr>
-        <w:t xml:space="preserve"> /all</w:t>
-      </w:r>
-    </w:p>
-    <w:p>
-      <w:pPr>
-        <w:pStyle w:val="Default"/>
-      </w:pPr>
-    </w:p>
-    <w:p>
-      <w:pPr>
-        <w:pStyle w:val="Default"/>
-        <w:ind w:left="709"/>
-      </w:pPr>
-    </w:p>
-    <w:p>
-      <w:pPr>
-        <w:pStyle w:val="Default"/>
-        <w:ind w:left="709"/>
-      </w:pPr>
-      <w:r>
-        <w:t>_______________________________________________________</w:t>
-      </w:r>
-    </w:p>
-    <w:p>
-      <w:pPr>
-        <w:pStyle w:val="Default"/>
-        <w:ind w:left="709"/>
-      </w:pPr>
-    </w:p>
-    <w:p>
-      <w:pPr>
-        <w:pStyle w:val="Default"/>
-        <w:numPr>
-          <w:ilvl w:val="0"/>
-          <w:numId w:val="2"/>
-        </w:numPr>
-      </w:pPr>
-      <w:r>
-        <w:t>I</w:t>
-      </w:r>
-      <w:r>
-        <w:t xml:space="preserve">n Control Panel → System and Security → System, </w:t>
-      </w:r>
-      <w:r>
-        <w:t xml:space="preserve">be sure your </w:t>
-      </w:r>
-      <w:r>
-        <w:t xml:space="preserve">computer’s name </w:t>
-      </w:r>
-      <w:r>
-        <w:t xml:space="preserve">is set </w:t>
-      </w:r>
-      <w:r>
-        <w:t xml:space="preserve">to </w:t>
-      </w:r>
-      <w:r>
-        <w:rPr>
-          <w:rFonts w:ascii="Courier New" w:hAnsi="Courier New"/>
-          <w:b/>
-          <w:bCs/>
-          <w:sz w:val="20"/>
-          <w:szCs w:val="20"/>
-        </w:rPr>
-        <w:t>CPADS-##</w:t>
-      </w:r>
-      <w:r>
-        <w:t xml:space="preserve"> wher</w:t>
-      </w:r>
-      <w:r>
-        <w:t>e ## is your PC's number.</w:t>
-      </w:r>
-    </w:p>
-    <w:p>
-      <w:pPr>
-        <w:pStyle w:val="Default"/>
-        <w:ind w:left="720"/>
-      </w:pPr>
-    </w:p>
-    <w:p>
-      <w:pPr>
-        <w:pStyle w:val="Default"/>
-        <w:numPr>
-          <w:ilvl w:val="0"/>
-          <w:numId w:val="2"/>
-        </w:numPr>
-      </w:pPr>
-      <w:r>
-        <w:t>Set the</w:t>
-      </w:r>
-      <w:r>
-        <w:t xml:space="preserve"> </w:t>
-      </w:r>
-      <w:r>
-        <w:t xml:space="preserve">workgroup to </w:t>
-      </w:r>
-      <w:r>
-        <w:rPr>
-          <w:rFonts w:ascii="Courier New" w:hAnsi="Courier New"/>
-          <w:b/>
-          <w:bCs/>
-          <w:sz w:val="20"/>
-          <w:szCs w:val="20"/>
-        </w:rPr>
-        <w:t>CPAD</w:t>
-      </w:r>
-      <w:r>
-        <w:rPr>
-          <w:rFonts w:ascii="Courier New" w:hAnsi="Courier New"/>
-          <w:b/>
-          <w:bCs/>
-          <w:sz w:val="20"/>
-          <w:szCs w:val="20"/>
-        </w:rPr>
-        <w:t>S</w:t>
-      </w:r>
-      <w:r>
-        <w:t>. After changing this you may need to reboot.</w:t>
-      </w:r>
-    </w:p>
-    <w:p>
-      <w:pPr>
-        <w:pStyle w:val="Default"/>
-        <w:ind w:left="720"/>
-      </w:pPr>
-    </w:p>
-    <w:p>
-      <w:pPr>
-        <w:pStyle w:val="Default"/>
-        <w:numPr>
-          <w:ilvl w:val="0"/>
-          <w:numId w:val="2"/>
-        </w:numPr>
-      </w:pPr>
-      <w:r>
-        <w:t xml:space="preserve">Since we are not using a router with DHCP, we will need to set the IP information manually. Open the </w:t>
-      </w:r>
-      <w:r>
-        <w:t>E</w:t>
-      </w:r>
-      <w:r>
-        <w:t xml:space="preserve">thernet connection properties </w:t>
-      </w:r>
-      <w:r>
-        <w:t xml:space="preserve">by clicking on the network icon in the lower right corner </w:t>
-      </w:r>
-      <w:r>
-        <w:t xml:space="preserve">and </w:t>
-      </w:r>
-      <w:r>
-        <w:t xml:space="preserve">“Open Network and Sharing Center”. In the left column select “Change adapter settings” and choose the appropriate LAN connection. </w:t>
-      </w:r>
-      <w:r>
-        <w:t xml:space="preserve">If you don’t see any LAN connections here, then you probably didn’t install your LAN driver!  </w:t>
-      </w:r>
-      <w:r>
-        <w:t>I</w:t>
-      </w:r>
-      <w:r>
-        <w:t>n the dialog tha</w:t>
-      </w:r>
-      <w:r>
-        <w:t>t appears choose Properties, s</w:t>
-      </w:r>
-      <w:r>
-        <w:t>elect Internet Protocol Version 4 (TCP/IP) and click Properties. S</w:t>
-      </w:r>
-      <w:r>
-        <w:t>et the following information (where ## should be replaced by your computer's number)</w:t>
-      </w:r>
-      <w:r>
-        <w:t xml:space="preserve"> and close the dialog box.</w:t>
-      </w:r>
-    </w:p>
-    <w:p>
-      <w:pPr>
-        <w:pStyle w:val="Default"/>
-      </w:pPr>
-    </w:p>
-    <w:p>
-      <w:pPr>
-        <w:pStyle w:val="Default"/>
-        <w:numPr>
-          <w:ilvl w:val="0"/>
-          <w:numId w:val="2"/>
-        </w:numPr>
-        <w:ind w:left="1418"/>
-        <w:rPr>
-          <w:rFonts w:ascii="Courier New" w:hAnsi="Courier New"/>
-          <w:sz w:val="20"/>
-          <w:szCs w:val="20"/>
-        </w:rPr>
-      </w:pPr>
-      <w:r>
-        <w:rPr>
-          <w:rFonts w:ascii="Courier New" w:hAnsi="Courier New"/>
-          <w:sz w:val="20"/>
-          <w:szCs w:val="20"/>
-        </w:rPr>
-        <w:t>IP Address:</w:t>
-      </w:r>
-      <w:r>
-        <w:rPr>
-          <w:rFonts w:ascii="Courier New" w:hAnsi="Courier New"/>
-          <w:sz w:val="20"/>
-          <w:szCs w:val="20"/>
-        </w:rPr>
-        <w:tab/>
-        <w:t>192.168.1</w:t>
-      </w:r>
-      <w:r>
-        <w:rPr>
-          <w:rFonts w:ascii="Courier New" w:hAnsi="Courier New"/>
-          <w:sz w:val="20"/>
-          <w:szCs w:val="20"/>
-        </w:rPr>
-        <w:t>0</w:t>
-      </w:r>
-      <w:r>
-        <w:rPr>
-          <w:rFonts w:ascii="Courier New" w:hAnsi="Courier New"/>
-          <w:sz w:val="20"/>
-          <w:szCs w:val="20"/>
-        </w:rPr>
-        <w:t>.</w:t>
-      </w:r>
-      <w:r>
-        <w:rPr>
-          <w:rFonts w:ascii="Courier New" w:hAnsi="Courier New"/>
-          <w:sz w:val="20"/>
-          <w:szCs w:val="20"/>
-        </w:rPr>
-        <w:t>1</w:t>
-      </w:r>
-      <w:r>
-        <w:rPr>
-          <w:rFonts w:ascii="Courier New" w:hAnsi="Courier New"/>
-          <w:sz w:val="20"/>
-          <w:szCs w:val="20"/>
-        </w:rPr>
-        <w:t>##</w:t>
-      </w:r>
-    </w:p>
-    <w:p>
-      <w:pPr>
-        <w:pStyle w:val="Default"/>
-        <w:numPr>
-          <w:ilvl w:val="0"/>
-          <w:numId w:val="2"/>
-        </w:numPr>
-        <w:ind w:left="1418"/>
-        <w:rPr>
-          <w:rFonts w:ascii="Courier New" w:hAnsi="Courier New"/>
-          <w:sz w:val="20"/>
-          <w:szCs w:val="20"/>
-        </w:rPr>
-      </w:pPr>
-      <w:r>
-        <w:rPr>
-          <w:rFonts w:ascii="Courier New" w:hAnsi="Courier New"/>
-          <w:sz w:val="20"/>
-          <w:szCs w:val="20"/>
-        </w:rPr>
-        <w:t>Subnet mask:  255.255.255.0</w:t>
-      </w:r>
-    </w:p>
-    <w:p>
-      <w:pPr>
-        <w:pStyle w:val="Default"/>
-        <w:numPr>
-          <w:ilvl w:val="0"/>
-          <w:numId w:val="2"/>
-        </w:numPr>
-        <w:ind w:left="1418"/>
-        <w:rPr>
-          <w:rFonts w:ascii="Courier New" w:hAnsi="Courier New"/>
-          <w:sz w:val="20"/>
-          <w:szCs w:val="20"/>
-        </w:rPr>
-      </w:pPr>
-      <w:r>
-        <w:rPr>
-          <w:rFonts w:ascii="Courier New" w:hAnsi="Courier New"/>
-          <w:sz w:val="20"/>
-          <w:szCs w:val="20"/>
-        </w:rPr>
-        <w:t>Default gateway:  192.168.1</w:t>
-      </w:r>
-      <w:r>
-        <w:rPr>
-          <w:rFonts w:ascii="Courier New" w:hAnsi="Courier New"/>
-          <w:sz w:val="20"/>
-          <w:szCs w:val="20"/>
-        </w:rPr>
-        <w:t>0</w:t>
-      </w:r>
-      <w:r>
-        <w:rPr>
-          <w:rFonts w:ascii="Courier New" w:hAnsi="Courier New"/>
-          <w:sz w:val="20"/>
-          <w:szCs w:val="20"/>
-        </w:rPr>
-        <w:t>.1</w:t>
-      </w:r>
-    </w:p>
-    <w:p>
-      <w:pPr>
-        <w:pStyle w:val="Default"/>
-      </w:pPr>
-    </w:p>
-    <w:p>
-      <w:pPr>
-        <w:pStyle w:val="Default"/>
-        <w:numPr>
-          <w:ilvl w:val="0"/>
-          <w:numId w:val="7"/>
-        </w:numPr>
-      </w:pPr>
-      <w:r>
-        <w:t>Your computer is no</w:t>
-      </w:r>
-      <w:r>
-        <w:t>w</w:t>
-      </w:r>
-      <w:r>
-        <w:t xml:space="preserve"> setup to connect to the </w:t>
-      </w:r>
-      <w:r>
-        <w:t xml:space="preserve">simple CPADS </w:t>
-      </w:r>
-      <w:r>
-        <w:t>network. Inform your instructor that you’re ready and you will be provided with an Ethernet cable that you will use to complete the next few steps.</w:t>
-      </w:r>
-    </w:p>
-    <w:p>
-      <w:pPr>
-        <w:pStyle w:val="Default"/>
-        <w:ind w:left="720"/>
-      </w:pPr>
-    </w:p>
-    <w:p>
-      <w:pPr>
-        <w:pStyle w:val="Default"/>
-        <w:numPr>
-          <w:ilvl w:val="0"/>
-          <w:numId w:val="7"/>
-        </w:numPr>
-      </w:pPr>
-      <w:r>
-        <w:t>Open a command prompt (All Programs → Accessories → Command Prompt) and p</w:t>
-      </w:r>
-      <w:r>
-        <w:t xml:space="preserve">ing </w:t>
-      </w:r>
-      <w:r>
-        <w:rPr>
-          <w:rFonts w:ascii="Courier New" w:hAnsi="Courier New"/>
-          <w:sz w:val="20"/>
-          <w:szCs w:val="20"/>
-        </w:rPr>
-        <w:t>192.168.1</w:t>
-      </w:r>
-      <w:r>
-        <w:rPr>
-          <w:rFonts w:ascii="Courier New" w:hAnsi="Courier New"/>
-          <w:sz w:val="20"/>
-          <w:szCs w:val="20"/>
-        </w:rPr>
-        <w:t>0.254</w:t>
-      </w:r>
-      <w:r>
-        <w:t xml:space="preserve"> noting </w:t>
-      </w:r>
-      <w:r>
-        <w:t xml:space="preserve">the following information </w:t>
-      </w:r>
-      <w:r>
-        <w:t>(</w:t>
-      </w:r>
-      <w:r>
-        <w:t>which will indicate that you have made a good cable).</w:t>
-      </w:r>
-    </w:p>
-    <w:p>
-      <w:pPr>
-        <w:pStyle w:val="Default"/>
-      </w:pPr>
-    </w:p>
-    <w:p>
-      <w:pPr>
-        <w:pStyle w:val="Default"/>
-        <w:ind w:left="1418"/>
-        <w:rPr>
-          <w:rFonts w:ascii="Courier New" w:hAnsi="Courier New"/>
-          <w:sz w:val="20"/>
-          <w:szCs w:val="20"/>
-        </w:rPr>
-      </w:pPr>
-      <w:r>
-        <w:rPr>
-          <w:rFonts w:ascii="Courier New" w:hAnsi="Courier New"/>
-          <w:sz w:val="20"/>
-          <w:szCs w:val="20"/>
-        </w:rPr>
-        <w:t xml:space="preserve">Approximate round trip times in </w:t>
-      </w:r>
-      <w:proofErr w:type="spellStart"/>
-      <w:r>
-        <w:rPr>
-          <w:rFonts w:ascii="Courier New" w:hAnsi="Courier New"/>
-          <w:sz w:val="20"/>
-          <w:szCs w:val="20"/>
-        </w:rPr>
-        <w:t>milli</w:t>
-      </w:r>
-      <w:proofErr w:type="spellEnd"/>
-      <w:r>
-        <w:rPr>
-          <w:rFonts w:ascii="Courier New" w:hAnsi="Courier New"/>
-          <w:sz w:val="20"/>
-          <w:szCs w:val="20"/>
-        </w:rPr>
-        <w:t>-seconds:</w:t>
-      </w:r>
-    </w:p>
-    <w:p>
-      <w:pPr>
-        <w:pStyle w:val="Default"/>
-        <w:ind w:left="1418"/>
-        <w:rPr>
-          <w:rFonts w:ascii="Courier New" w:hAnsi="Courier New"/>
-          <w:sz w:val="20"/>
-          <w:szCs w:val="20"/>
-        </w:rPr>
-      </w:pPr>
-    </w:p>
-    <w:p>
-      <w:pPr>
-        <w:pStyle w:val="Default"/>
-        <w:ind w:left="1418"/>
-        <w:rPr>
-          <w:rFonts w:ascii="Courier New" w:hAnsi="Courier New"/>
-          <w:sz w:val="20"/>
-          <w:szCs w:val="20"/>
-        </w:rPr>
-      </w:pPr>
-      <w:r>
-        <w:rPr>
-          <w:rFonts w:ascii="Courier New" w:hAnsi="Courier New"/>
-          <w:sz w:val="20"/>
-          <w:szCs w:val="20"/>
-        </w:rPr>
-        <w:t>Minimum = _________</w:t>
-      </w:r>
-      <w:proofErr w:type="spellStart"/>
-      <w:r>
-        <w:rPr>
-          <w:rFonts w:ascii="Courier New" w:hAnsi="Courier New"/>
-          <w:sz w:val="20"/>
-          <w:szCs w:val="20"/>
-        </w:rPr>
-        <w:t>ms</w:t>
-      </w:r>
-      <w:proofErr w:type="spellEnd"/>
-      <w:r>
-        <w:rPr>
-          <w:rFonts w:ascii="Courier New" w:hAnsi="Courier New"/>
-          <w:sz w:val="20"/>
-          <w:szCs w:val="20"/>
-        </w:rPr>
-        <w:t>, Maximum = __________</w:t>
-      </w:r>
-      <w:proofErr w:type="spellStart"/>
-      <w:r>
-        <w:rPr>
-          <w:rFonts w:ascii="Courier New" w:hAnsi="Courier New"/>
-          <w:sz w:val="20"/>
-          <w:szCs w:val="20"/>
-        </w:rPr>
-        <w:t>ms</w:t>
-      </w:r>
-      <w:proofErr w:type="spellEnd"/>
-      <w:r>
-        <w:rPr>
-          <w:rFonts w:ascii="Courier New" w:hAnsi="Courier New"/>
-          <w:sz w:val="20"/>
-          <w:szCs w:val="20"/>
-        </w:rPr>
-        <w:t>, Average = ___________</w:t>
-      </w:r>
-      <w:proofErr w:type="spellStart"/>
-      <w:r>
-        <w:rPr>
-          <w:rFonts w:ascii="Courier New" w:hAnsi="Courier New"/>
-          <w:sz w:val="20"/>
-          <w:szCs w:val="20"/>
-        </w:rPr>
-        <w:t>ms</w:t>
-      </w:r>
-      <w:proofErr w:type="spellEnd"/>
-    </w:p>
-    <w:p>
-      <w:pPr>
-        <w:pStyle w:val="Default"/>
-      </w:pPr>
-    </w:p>
-    <w:p>
-      <w:pPr>
-        <w:pStyle w:val="Default"/>
-        <w:numPr>
-          <w:ilvl w:val="0"/>
-          <w:numId w:val="4"/>
-        </w:numPr>
-      </w:pPr>
-      <w:r>
-        <w:t xml:space="preserve">Ping </w:t>
-      </w:r>
-      <w:hyperlink r:id="rId9" w:history="1">
-        <w:r>
-          <w:rPr>
-            <w:rStyle w:val="InternetLink"/>
-            <w:rFonts w:ascii="Courier New" w:hAnsi="Courier New"/>
-          </w:rPr>
-          <w:t>www.google.com</w:t>
-        </w:r>
-      </w:hyperlink>
-      <w:r>
-        <w:t xml:space="preserve"> and write down the following information.</w:t>
-      </w:r>
-    </w:p>
-    <w:p>
-      <w:pPr>
-        <w:pStyle w:val="Default"/>
-      </w:pPr>
-    </w:p>
-    <w:p>
-      <w:pPr>
-        <w:pStyle w:val="Default"/>
-        <w:ind w:left="1418"/>
-        <w:rPr>
-          <w:rFonts w:ascii="Courier New" w:hAnsi="Courier New"/>
-          <w:sz w:val="20"/>
-          <w:szCs w:val="20"/>
-        </w:rPr>
-      </w:pPr>
-      <w:r>
-        <w:rPr>
-          <w:rFonts w:ascii="Courier New" w:hAnsi="Courier New"/>
-          <w:sz w:val="20"/>
-          <w:szCs w:val="20"/>
-        </w:rPr>
-        <w:t xml:space="preserve">Approximate round trip times in </w:t>
-      </w:r>
-      <w:proofErr w:type="spellStart"/>
-      <w:r>
-        <w:rPr>
-          <w:rFonts w:ascii="Courier New" w:hAnsi="Courier New"/>
-          <w:sz w:val="20"/>
-          <w:szCs w:val="20"/>
-        </w:rPr>
-        <w:t>milli</w:t>
-      </w:r>
-      <w:proofErr w:type="spellEnd"/>
-      <w:r>
-        <w:rPr>
-          <w:rFonts w:ascii="Courier New" w:hAnsi="Courier New"/>
-          <w:sz w:val="20"/>
-          <w:szCs w:val="20"/>
-        </w:rPr>
-        <w:t>-seconds:</w:t>
-      </w:r>
-    </w:p>
-    <w:p>
-      <w:pPr>
-        <w:pStyle w:val="Default"/>
-        <w:ind w:left="1418"/>
-        <w:rPr>
-          <w:rFonts w:ascii="Courier New" w:hAnsi="Courier New"/>
-          <w:sz w:val="20"/>
-          <w:szCs w:val="20"/>
-        </w:rPr>
-      </w:pPr>
-    </w:p>
-    <w:p>
-      <w:pPr>
-        <w:pStyle w:val="Default"/>
-        <w:ind w:left="1418"/>
-        <w:rPr>
-          <w:rFonts w:ascii="Courier New" w:hAnsi="Courier New"/>
-          <w:sz w:val="20"/>
-          <w:szCs w:val="20"/>
-        </w:rPr>
-      </w:pPr>
-      <w:r>
-        <w:rPr>
-          <w:rFonts w:ascii="Courier New" w:hAnsi="Courier New"/>
-          <w:sz w:val="20"/>
-          <w:szCs w:val="20"/>
-        </w:rPr>
-        <w:t>Minimum = _________</w:t>
-      </w:r>
-      <w:proofErr w:type="spellStart"/>
-      <w:r>
-        <w:rPr>
-          <w:rFonts w:ascii="Courier New" w:hAnsi="Courier New"/>
-          <w:sz w:val="20"/>
-          <w:szCs w:val="20"/>
-        </w:rPr>
-        <w:t>ms</w:t>
-      </w:r>
-      <w:proofErr w:type="spellEnd"/>
-      <w:r>
-        <w:rPr>
-          <w:rFonts w:ascii="Courier New" w:hAnsi="Courier New"/>
-          <w:sz w:val="20"/>
-          <w:szCs w:val="20"/>
-        </w:rPr>
-        <w:t>, Maximum = __________</w:t>
-      </w:r>
-      <w:proofErr w:type="spellStart"/>
-      <w:r>
-        <w:rPr>
-          <w:rFonts w:ascii="Courier New" w:hAnsi="Courier New"/>
-          <w:sz w:val="20"/>
-          <w:szCs w:val="20"/>
-        </w:rPr>
-        <w:t>ms</w:t>
-      </w:r>
-      <w:proofErr w:type="spellEnd"/>
-      <w:r>
-        <w:rPr>
-          <w:rFonts w:ascii="Courier New" w:hAnsi="Courier New"/>
-          <w:sz w:val="20"/>
-          <w:szCs w:val="20"/>
-        </w:rPr>
-        <w:t>, Average = ___________</w:t>
-      </w:r>
-      <w:proofErr w:type="spellStart"/>
-      <w:r>
-        <w:rPr>
-          <w:rFonts w:ascii="Courier New" w:hAnsi="Courier New"/>
-          <w:sz w:val="20"/>
-          <w:szCs w:val="20"/>
-        </w:rPr>
-        <w:t>ms</w:t>
-      </w:r>
-      <w:proofErr w:type="spellEnd"/>
-    </w:p>
-    <w:p>
-      <w:pPr>
-        <w:pStyle w:val="Default"/>
-        <w:rPr>
-          <w:rFonts w:ascii="Courier New" w:hAnsi="Courier New"/>
-          <w:sz w:val="20"/>
-          <w:szCs w:val="20"/>
-        </w:rPr>
-      </w:pPr>
-      <w:r>
-        <w:rPr>
-          <w:rFonts w:ascii="Courier New" w:hAnsi="Courier New"/>
-          <w:sz w:val="20"/>
-          <w:szCs w:val="20"/>
-        </w:rPr>
-        <w:tab/>
-      </w:r>
-    </w:p>
-    <w:p>
-      <w:pPr>
-        <w:pStyle w:val="Default"/>
-      </w:pPr>
-      <w:r>
-        <w:t>Why are these values different than the first ones</w:t>
-      </w:r>
-      <w:r>
-        <w:t xml:space="preserve"> (consider what your computer is connected to)</w:t>
-      </w:r>
-      <w:r>
-        <w:t>?</w:t>
-      </w:r>
-    </w:p>
-    <w:p>
-      <w:pPr>
-        <w:pStyle w:val="Default"/>
-      </w:pPr>
-    </w:p>
-    <w:p>
-      <w:pPr>
-        <w:pStyle w:val="Default"/>
-        <w:rPr>
-          <w:rFonts w:ascii="Courier New" w:hAnsi="Courier New"/>
-          <w:sz w:val="20"/>
-          <w:szCs w:val="20"/>
-        </w:rPr>
-      </w:pPr>
-      <w:bookmarkStart w:id="0" w:name="_GoBack"/>
-      <w:bookmarkEnd w:id="0"/>
-    </w:p>
-    <w:p>
-      <w:pPr>
-        <w:pStyle w:val="Default"/>
+      </w:pPr>
+      <w:r>
         <w:rPr>
           <w:rFonts w:ascii="Arial" w:hAnsi="Arial"/>
           <w:b/>
@@ -1134,7 +985,9 @@
           <w:sz w:val="28"/>
           <w:szCs w:val="28"/>
         </w:rPr>
-      </w:pPr>
+        <w:lastRenderedPageBreak/>
+        <w:t>2</w:t>
+      </w:r>
       <w:r>
         <w:rPr>
           <w:rFonts w:ascii="Arial" w:hAnsi="Arial"/>
@@ -1143,7 +996,7 @@
           <w:sz w:val="28"/>
           <w:szCs w:val="28"/>
         </w:rPr>
-        <w:t>3. Throughput Measurement</w:t>
+        <w:t>. Throughput Measurement</w:t>
       </w:r>
     </w:p>
     <w:p>
@@ -1178,7 +1031,13 @@
         </w:numPr>
       </w:pPr>
       <w:r>
-        <w:t xml:space="preserve">Open </w:t>
+        <w:t>Open</w:t>
+      </w:r>
+      <w:r>
+        <w:t xml:space="preserve"> the</w:t>
+      </w:r>
+      <w:r>
+        <w:t xml:space="preserve"> </w:t>
       </w:r>
       <w:r>
         <w:rPr>
@@ -1186,10 +1045,10 @@
           <w:sz w:val="20"/>
           <w:szCs w:val="20"/>
         </w:rPr>
-        <w:t>Task Manager (Ctrl-Alt-Del)</w:t>
-      </w:r>
-      <w:r>
-        <w:t xml:space="preserve"> and select the </w:t>
+        <w:t xml:space="preserve">Task Manager </w:t>
+      </w:r>
+      <w:r>
+        <w:t>with the</w:t>
       </w:r>
       <w:r>
         <w:rPr>
@@ -1197,13 +1056,36 @@
           <w:sz w:val="20"/>
           <w:szCs w:val="20"/>
         </w:rPr>
-        <w:t>Networking</w:t>
-      </w:r>
-      <w:r>
-        <w:t xml:space="preserve"> tab.</w:t>
-      </w:r>
-      <w:r>
-        <w:t xml:space="preserve"> Find the LAN connection and note the link speed.</w:t>
+        <w:t xml:space="preserve"> </w:t>
+      </w:r>
+      <w:r>
+        <w:rPr>
+          <w:rFonts w:ascii="Courier New" w:hAnsi="Courier New"/>
+          <w:sz w:val="20"/>
+          <w:szCs w:val="20"/>
+        </w:rPr>
+        <w:t>(Ctrl-Alt-Del)</w:t>
+      </w:r>
+      <w:r>
+        <w:t xml:space="preserve"> </w:t>
+      </w:r>
+      <w:r>
+        <w:t xml:space="preserve">shortcut. If you do not have a tabbed window, click the “More Details” button on the bottom left of the Task Manager window.  </w:t>
+      </w:r>
+      <w:r>
+        <w:t xml:space="preserve">Click on the “Performance” tab and </w:t>
+      </w:r>
+      <w:r>
+        <w:t xml:space="preserve">select </w:t>
+      </w:r>
+      <w:r>
+        <w:t xml:space="preserve">you Ethernet interface in the left column. </w:t>
+      </w:r>
+      <w:r>
+        <w:t xml:space="preserve"> </w:t>
+      </w:r>
+      <w:r>
+        <w:t>Note the link speed at the top right corner of the graph.</w:t>
       </w:r>
     </w:p>
     <w:p>
@@ -1225,7 +1107,10 @@
         <w:t>Link Speed</w:t>
       </w:r>
       <w:r>
-        <w:t>:  ___________________________________________________</w:t>
+        <w:t>:  ________</w:t>
+      </w:r>
+      <w:r>
+        <w:t>______________Kbps</w:t>
       </w:r>
     </w:p>
     <w:p>
@@ -1239,7 +1124,16 @@
         <w:pStyle w:val="Default"/>
       </w:pPr>
       <w:r>
-        <w:t xml:space="preserve">This gives the </w:t>
+        <w:tab/>
+      </w:r>
+      <w:r>
+        <w:t>Th</w:t>
+      </w:r>
+      <w:r>
+        <w:t>e link speed</w:t>
+      </w:r>
+      <w:r>
+        <w:t xml:space="preserve"> gives the </w:t>
       </w:r>
       <w:r>
         <w:rPr>
@@ -1289,24 +1183,58 @@
         <w:t>ASUS-3D</w:t>
       </w:r>
       <w:r>
-        <w:t xml:space="preserve"> (using </w:t>
-      </w:r>
-      <w:r>
-        <w:rPr>
-          <w:rFonts w:ascii="Courier New" w:hAnsi="Courier New"/>
-          <w:sz w:val="20"/>
-          <w:szCs w:val="20"/>
-        </w:rPr>
-        <w:t>My Network Places</w:t>
-      </w:r>
-      <w:r>
-        <w:t>)</w:t>
-      </w:r>
-      <w:r>
-        <w:t xml:space="preserve">. </w:t>
-      </w:r>
-      <w:r>
-        <w:t xml:space="preserve">If you are not able to find the </w:t>
+        <w:t xml:space="preserve">. From </w:t>
+      </w:r>
+      <w:r>
+        <w:t>your</w:t>
+      </w:r>
+      <w:r>
+        <w:t xml:space="preserve"> Windows 8.1 desktop, click on the File </w:t>
+      </w:r>
+      <w:r>
+        <w:t>E</w:t>
+      </w:r>
+      <w:r>
+        <w:t xml:space="preserve">xplorer icon in the taskbar (i.e. the yellow folder looking thingy).  </w:t>
+      </w:r>
+      <w:r>
+        <w:t xml:space="preserve">In the left column, select “Network”.  </w:t>
+      </w:r>
+      <w:r>
+        <w:t xml:space="preserve">Windows 8.1 may indicate that you need to turn on </w:t>
+      </w:r>
+      <w:r>
+        <w:t>“</w:t>
+      </w:r>
+      <w:r>
+        <w:t xml:space="preserve">Network </w:t>
+      </w:r>
+      <w:r>
+        <w:t>D</w:t>
+      </w:r>
+      <w:r>
+        <w:t>iscovery</w:t>
+      </w:r>
+      <w:r>
+        <w:t>”</w:t>
+      </w:r>
+      <w:r>
+        <w:t xml:space="preserve">.  Click the yellow bar </w:t>
+      </w:r>
+      <w:r>
+        <w:t>and</w:t>
+      </w:r>
+      <w:r>
+        <w:t xml:space="preserve"> </w:t>
+      </w:r>
+      <w:r>
+        <w:t>“Turn on”</w:t>
+      </w:r>
+      <w:r>
+        <w:t xml:space="preserve"> network discovery.  </w:t>
+      </w:r>
+      <w:r>
+        <w:t xml:space="preserve">From here, you should be able to see the </w:t>
       </w:r>
       <w:r>
         <w:rPr>
@@ -1318,44 +1246,41 @@
         <w:t>ASUS-3D</w:t>
       </w:r>
       <w:r>
-        <w:t xml:space="preserve"> computer, </w:t>
-      </w:r>
-      <w:r>
-        <w:rPr>
-          <w:i/>
-        </w:rPr>
-        <w:t>check your workgroup setting</w:t>
-      </w:r>
-      <w:r>
-        <w:t>. Use the login information:</w:t>
-      </w:r>
-    </w:p>
-    <w:p>
-      <w:pPr>
-        <w:pStyle w:val="Default"/>
-        <w:ind w:left="720"/>
-      </w:pPr>
-    </w:p>
-    <w:p>
-      <w:pPr>
-        <w:pStyle w:val="Default"/>
-        <w:ind w:firstLine="709"/>
+        <w:t xml:space="preserve"> computer</w:t>
+      </w:r>
+      <w:r>
+        <w:t xml:space="preserve">.  </w:t>
+      </w:r>
+      <w:r>
+        <w:t xml:space="preserve">If you are not able to find the </w:t>
+      </w:r>
+      <w:r>
         <w:rPr>
           <w:rFonts w:ascii="Courier New" w:hAnsi="Courier New"/>
           <w:b/>
           <w:sz w:val="20"/>
           <w:szCs w:val="20"/>
         </w:rPr>
-      </w:pPr>
-      <w:r>
-        <w:rPr>
-          <w:rFonts w:ascii="Courier New" w:hAnsi="Courier New"/>
-          <w:sz w:val="20"/>
-          <w:szCs w:val="20"/>
-        </w:rPr>
-        <w:t xml:space="preserve">Login: </w:t>
-      </w:r>
-      <w:proofErr w:type="spellStart"/>
+        <w:t>ASUS-3D</w:t>
+      </w:r>
+      <w:r>
+        <w:t xml:space="preserve"> computer</w:t>
+      </w:r>
+      <w:r>
+        <w:t xml:space="preserve">, </w:t>
+      </w:r>
+      <w:r>
+        <w:rPr>
+          <w:i/>
+        </w:rPr>
+        <w:t>check your workgroup setting</w:t>
+      </w:r>
+      <w:r>
+        <w:t xml:space="preserve">.  </w:t>
+      </w:r>
+      <w:r>
+        <w:t xml:space="preserve">Select </w:t>
+      </w:r>
       <w:r>
         <w:rPr>
           <w:rFonts w:ascii="Courier New" w:hAnsi="Courier New"/>
@@ -1363,49 +1288,87 @@
           <w:sz w:val="20"/>
           <w:szCs w:val="20"/>
         </w:rPr>
-        <w:t>cpads</w:t>
-      </w:r>
-      <w:proofErr w:type="spellEnd"/>
-      <w:r>
+        <w:t>ASUS-3D</w:t>
+      </w:r>
+      <w:r>
+        <w:t xml:space="preserve"> computer</w:t>
+      </w:r>
+      <w:r>
+        <w:t xml:space="preserve"> from the list and u</w:t>
+      </w:r>
+      <w:r>
+        <w:t>se the login information</w:t>
+      </w:r>
+      <w:r>
+        <w:t xml:space="preserve"> to connect to the machine</w:t>
+      </w:r>
+      <w:r>
+        <w:t>:</w:t>
+      </w:r>
+    </w:p>
+    <w:p>
+      <w:pPr>
+        <w:pStyle w:val="Default"/>
+        <w:ind w:left="720"/>
+      </w:pPr>
+    </w:p>
+    <w:p>
+      <w:pPr>
+        <w:pStyle w:val="Default"/>
+        <w:ind w:firstLine="709"/>
         <w:rPr>
           <w:rFonts w:ascii="Courier New" w:hAnsi="Courier New"/>
           <w:b/>
           <w:sz w:val="20"/>
           <w:szCs w:val="20"/>
         </w:rPr>
-        <w:t>-guest</w:t>
-      </w:r>
-    </w:p>
-    <w:p>
-      <w:pPr>
-        <w:pStyle w:val="Default"/>
-        <w:ind w:firstLine="709"/>
+      </w:pPr>
+      <w:r>
+        <w:rPr>
+          <w:rFonts w:ascii="Courier New" w:hAnsi="Courier New"/>
+          <w:sz w:val="20"/>
+          <w:szCs w:val="20"/>
+        </w:rPr>
+        <w:t xml:space="preserve">Login: </w:t>
+      </w:r>
+      <w:r>
         <w:rPr>
           <w:rFonts w:ascii="Courier New" w:hAnsi="Courier New"/>
           <w:b/>
           <w:sz w:val="20"/>
           <w:szCs w:val="20"/>
         </w:rPr>
-      </w:pPr>
-      <w:r>
-        <w:rPr>
-          <w:rFonts w:ascii="Courier New" w:hAnsi="Courier New"/>
-          <w:sz w:val="20"/>
-          <w:szCs w:val="20"/>
-        </w:rPr>
-        <w:t xml:space="preserve">Password:  </w:t>
-      </w:r>
-      <w:proofErr w:type="spellStart"/>
-      <w:r>
+        <w:t>cpads-guest</w:t>
+      </w:r>
+    </w:p>
+    <w:p>
+      <w:pPr>
+        <w:pStyle w:val="Default"/>
+        <w:ind w:firstLine="709"/>
         <w:rPr>
           <w:rFonts w:ascii="Courier New" w:hAnsi="Courier New"/>
           <w:b/>
           <w:sz w:val="20"/>
           <w:szCs w:val="20"/>
         </w:rPr>
+      </w:pPr>
+      <w:r>
+        <w:rPr>
+          <w:rFonts w:ascii="Courier New" w:hAnsi="Courier New"/>
+          <w:sz w:val="20"/>
+          <w:szCs w:val="20"/>
+        </w:rPr>
+        <w:t xml:space="preserve">Password:  </w:t>
+      </w:r>
+      <w:r>
+        <w:rPr>
+          <w:rFonts w:ascii="Courier New" w:hAnsi="Courier New"/>
+          <w:b/>
+          <w:sz w:val="20"/>
+          <w:szCs w:val="20"/>
+        </w:rPr>
         <w:t>cpads</w:t>
       </w:r>
-      <w:proofErr w:type="spellEnd"/>
     </w:p>
     <w:p>
       <w:pPr>
@@ -1421,135 +1384,115 @@
         </w:numPr>
       </w:pPr>
       <w:r>
-        <w:t xml:space="preserve">With the </w:t>
-      </w:r>
-      <w:r>
-        <w:rPr>
-          <w:rFonts w:ascii="Courier New" w:hAnsi="Courier New"/>
-          <w:sz w:val="20"/>
-          <w:szCs w:val="20"/>
-        </w:rPr>
-        <w:t xml:space="preserve">Task Manager </w:t>
-      </w:r>
-      <w:r>
-        <w:t>open, d</w:t>
-      </w:r>
-      <w:r>
-        <w:t xml:space="preserve">rag and drop the file from that directory onto your desktop and </w:t>
-      </w:r>
-      <w:r>
-        <w:t xml:space="preserve">using the </w:t>
-      </w:r>
-      <w:r>
-        <w:t>graph</w:t>
+        <w:t>D</w:t>
+      </w:r>
+      <w:r>
+        <w:t>rag and drop the file from that directory onto your desktop</w:t>
+      </w:r>
+      <w:r>
+        <w:t>.  In the copy dialog window, click “More Details” to get more informat</w:t>
+      </w:r>
+      <w:r>
+        <w:t>ion about the speed of the copy</w:t>
       </w:r>
       <w:r>
         <w:t xml:space="preserve"> </w:t>
       </w:r>
       <w:r>
-        <w:t xml:space="preserve">approximate the </w:t>
+        <w:t>(cancel the transfer before it completes).</w:t>
+      </w:r>
+    </w:p>
+    <w:p>
+      <w:pPr>
+        <w:pStyle w:val="Default"/>
+      </w:pPr>
+    </w:p>
+    <w:p>
+      <w:pPr>
+        <w:pStyle w:val="Default"/>
+        <w:ind w:left="709"/>
+      </w:pPr>
+      <w:r>
+        <w:t>Filename: _____________________________________________</w:t>
+      </w:r>
+      <w:r>
+        <w:br/>
+      </w:r>
+    </w:p>
+    <w:p>
+      <w:pPr>
+        <w:pStyle w:val="Default"/>
+        <w:ind w:left="709"/>
+      </w:pPr>
+      <w:r>
+        <w:br/>
+        <w:t>Speed</w:t>
+      </w:r>
+      <w:r>
+        <w:t>: ____________</w:t>
+      </w:r>
+      <w:r>
+        <w:t>______</w:t>
+      </w:r>
+      <w:r>
+        <w:t>_</w:t>
+      </w:r>
+      <w:r>
+        <w:t>__</w:t>
+      </w:r>
+      <w:r>
+        <w:t xml:space="preserve"> </w:t>
+      </w:r>
+      <w:r>
+        <w:t>Approximate Network Utiliza</w:t>
+      </w:r>
+      <w:r>
+        <w:t>tion %:  ____________</w:t>
+      </w:r>
+      <w:r>
+        <w:t>_</w:t>
+      </w:r>
+      <w:r>
+        <w:t>__</w:t>
+      </w:r>
+    </w:p>
+    <w:p>
+      <w:pPr>
+        <w:pStyle w:val="Default"/>
+      </w:pPr>
+    </w:p>
+    <w:p>
+      <w:pPr>
+        <w:pStyle w:val="Default"/>
+      </w:pPr>
+    </w:p>
+    <w:p>
+      <w:pPr>
+        <w:pStyle w:val="Default"/>
+      </w:pPr>
+      <w:r>
+        <w:t>Compare the theoretical and actual throughputs. Why do you think they are drastically different, i.e. why does the network not achieve nearly what it is capable of?</w:t>
+      </w:r>
+      <w:r>
+        <w:t xml:space="preserve"> </w:t>
+      </w:r>
+      <w:r>
+        <w:br/>
+      </w:r>
+      <w:bookmarkStart w:id="0" w:name="_GoBack"/>
+      <w:bookmarkEnd w:id="0"/>
+      <w:r>
+        <w:t xml:space="preserve">Hint: Consider where the data is coming from, i.e. are there any limitations </w:t>
+      </w:r>
+      <w:r>
+        <w:t>on</w:t>
+      </w:r>
+      <w:r>
+        <w:t xml:space="preserve"> the </w:t>
       </w:r>
       <w:r>
         <w:rPr>
           <w:i/>
-          <w:iCs/>
-        </w:rPr>
-        <w:t>average</w:t>
-      </w:r>
-      <w:r>
-        <w:t xml:space="preserve"> percentage throughput obtained (cancel the transfer before it completes).</w:t>
-      </w:r>
-    </w:p>
-    <w:p>
-      <w:pPr>
-        <w:pStyle w:val="Default"/>
-      </w:pPr>
-    </w:p>
-    <w:p>
-      <w:pPr>
-        <w:pStyle w:val="Default"/>
-        <w:ind w:left="709"/>
-      </w:pPr>
-      <w:r>
-        <w:t>Filename: _____________________________________________</w:t>
-      </w:r>
-    </w:p>
-    <w:p>
-      <w:pPr>
-        <w:pStyle w:val="Default"/>
-        <w:ind w:left="709"/>
-      </w:pPr>
-    </w:p>
-    <w:p>
-      <w:pPr>
-        <w:pStyle w:val="Default"/>
-        <w:ind w:left="709"/>
-      </w:pPr>
-    </w:p>
-    <w:p>
-      <w:pPr>
-        <w:pStyle w:val="Default"/>
-        <w:ind w:left="709"/>
-      </w:pPr>
-      <w:r>
-        <w:t>Approximate Network Utilization %:  _______________________</w:t>
-      </w:r>
-    </w:p>
-    <w:p>
-      <w:pPr>
-        <w:pStyle w:val="Default"/>
-      </w:pPr>
-    </w:p>
-    <w:p>
-      <w:pPr>
-        <w:pStyle w:val="Default"/>
-      </w:pPr>
-      <w:r>
-        <w:t xml:space="preserve">Using the above information and the theoretical maximum speed, compute the </w:t>
-      </w:r>
-      <w:r>
-        <w:rPr>
-          <w:i/>
-          <w:iCs/>
-        </w:rPr>
-        <w:t>actual</w:t>
-      </w:r>
-      <w:r>
-        <w:t xml:space="preserve"> achieved speed in MB/s (note the system gives Mb/s)</w:t>
-      </w:r>
-    </w:p>
-    <w:p>
-      <w:pPr>
-        <w:pStyle w:val="Default"/>
-      </w:pPr>
-    </w:p>
-    <w:p>
-      <w:pPr>
-        <w:pStyle w:val="Default"/>
-        <w:ind w:left="709"/>
-      </w:pPr>
-      <w:r>
-        <w:t>Achieved Throughput (MB/s): __________________________________</w:t>
-      </w:r>
-    </w:p>
-    <w:p>
-      <w:pPr>
-        <w:pStyle w:val="Default"/>
-      </w:pPr>
-    </w:p>
-    <w:p>
-      <w:pPr>
-        <w:pStyle w:val="Default"/>
-      </w:pPr>
-      <w:r>
-        <w:t>Compare the theoretical and actual throughputs. Why do you think they are drastically different, i.e. why does the network not achieve nearly what it is capable of?</w:t>
-      </w:r>
-      <w:r>
-        <w:t xml:space="preserve"> Hint: Consider where the data is coming from, i.e. are there any limitations from the </w:t>
-      </w:r>
-      <w:r>
-        <w:rPr>
-          <w:i/>
         </w:rPr>
         <w:t>server</w:t>
       </w:r>
@@ -1568,7 +1511,7 @@
       </w:pPr>
     </w:p>
     <w:sectPr>
-      <w:headerReference w:type="default" r:id="rId10"/>
+      <w:headerReference w:type="default" r:id="rId8"/>
       <w:pgSz w:w="12240" w:h="15840"/>
       <w:pgMar w:top="2245" w:right="1134" w:bottom="1134" w:left="1134" w:header="1134" w:footer="720" w:gutter="0"/>
       <w:cols w:space="720"/>
@@ -1623,17 +1566,14 @@
       <w:pStyle w:val="Header"/>
     </w:pPr>
     <w:r>
-      <w:t>C</w:t>
-    </w:r>
-    <w:r>
-      <w:t>S100</w:t>
+      <w:t>CS100</w:t>
     </w:r>
     <w:r>
       <w:tab/>
     </w:r>
     <w:r>
       <w:tab/>
-      <w:t>Fall 2013</w:t>
+      <w:t>Fall 2014</w:t>
     </w:r>
   </w:p>
   <w:p>
@@ -3836,7 +3776,6 @@
   <w:style w:type="character" w:default="1" w:styleId="DefaultParagraphFont">
     <w:name w:val="Default Paragraph Font"/>
     <w:uiPriority w:val="1"/>
-    <w:semiHidden/>
     <w:unhideWhenUsed/>
   </w:style>
   <w:style w:type="table" w:default="1" w:styleId="TableNormal">
@@ -4234,6 +4173,17 @@
       <w:rFonts w:ascii="Lucida Grande" w:hAnsi="Lucida Grande" w:cs="Lucida Grande"/>
       <w:sz w:val="18"/>
       <w:szCs w:val="18"/>
+    </w:rPr>
+  </w:style>
+  <w:style w:type="character" w:styleId="Hyperlink">
+    <w:name w:val="Hyperlink"/>
+    <w:basedOn w:val="DefaultParagraphFont"/>
+    <w:uiPriority w:val="99"/>
+    <w:unhideWhenUsed/>
+    <w:rsid w:val="009E6A4F"/>
+    <w:rPr>
+      <w:color w:val="0000FF" w:themeColor="hyperlink"/>
+      <w:u w:val="single"/>
     </w:rPr>
   </w:style>
 </w:styles>
@@ -4396,7 +4346,6 @@
   <w:style w:type="character" w:default="1" w:styleId="DefaultParagraphFont">
     <w:name w:val="Default Paragraph Font"/>
     <w:uiPriority w:val="1"/>
-    <w:semiHidden/>
     <w:unhideWhenUsed/>
   </w:style>
   <w:style w:type="table" w:default="1" w:styleId="TableNormal">
@@ -4794,6 +4743,17 @@
       <w:rFonts w:ascii="Lucida Grande" w:hAnsi="Lucida Grande" w:cs="Lucida Grande"/>
       <w:sz w:val="18"/>
       <w:szCs w:val="18"/>
+    </w:rPr>
+  </w:style>
+  <w:style w:type="character" w:styleId="Hyperlink">
+    <w:name w:val="Hyperlink"/>
+    <w:basedOn w:val="DefaultParagraphFont"/>
+    <w:uiPriority w:val="99"/>
+    <w:unhideWhenUsed/>
+    <w:rsid w:val="009E6A4F"/>
+    <w:rPr>
+      <w:color w:val="0000FF" w:themeColor="hyperlink"/>
+      <w:u w:val="single"/>
     </w:rPr>
   </w:style>
 </w:styles>

</xml_diff>

<commit_message>
minor edits to hw activity 5
minor edits to hw activity 5 and pdf generation
</commit_message>
<xml_diff>
--- a/activities_hw/HW_Activity5.docx
+++ b/activities_hw/HW_Activity5.docx
@@ -185,7 +185,15 @@
         <w:t>Determine the MAC address of your computer's onboard NIC</w:t>
       </w:r>
       <w:r>
-        <w:t xml:space="preserve">.  From the Windows 8.1 Start Screen, click the down arrow on the lower-left side of the screen.  This will bring up a screen displaying a list of the applications installed on the machine.  In the top right corner, click in the search dialog box and type “cmd” (without the quotes).  </w:t>
+        <w:t>.  From the Windows 8.1 Start Screen, click the down arrow on the lower-left side of the screen.  This will bring up a screen displaying a list of the applications installed on the machine.  In the top right corner, click in the search dialog box and type “</w:t>
+      </w:r>
+      <w:proofErr w:type="spellStart"/>
+      <w:r>
+        <w:t>cmd</w:t>
+      </w:r>
+      <w:proofErr w:type="spellEnd"/>
+      <w:r>
+        <w:t xml:space="preserve">” (without the quotes).  </w:t>
       </w:r>
       <w:r>
         <w:t xml:space="preserve"> </w:t>
@@ -227,11 +235,19 @@
       <w:r>
         <w:tab/>
       </w:r>
+      <w:proofErr w:type="spellStart"/>
       <w:r>
         <w:rPr>
           <w:rFonts w:ascii="Courier" w:hAnsi="Courier"/>
         </w:rPr>
-        <w:t>ipconfig /al</w:t>
+        <w:t>ipconfig</w:t>
+      </w:r>
+      <w:proofErr w:type="spellEnd"/>
+      <w:r>
+        <w:rPr>
+          <w:rFonts w:ascii="Courier" w:hAnsi="Courier"/>
+        </w:rPr>
+        <w:t xml:space="preserve"> /al</w:t>
       </w:r>
       <w:r>
         <w:rPr>
@@ -419,7 +435,13 @@
       </w:r>
       <w:r>
         <w:lastRenderedPageBreak/>
-        <w:t>Double click the Ethernet adapter to open the “Properties” windows.  S</w:t>
+        <w:t xml:space="preserve">Double click the Ethernet adapter </w:t>
+      </w:r>
+      <w:r>
+        <w:t>to open the “Properties” window</w:t>
+      </w:r>
+      <w:r>
+        <w:t>.  S</w:t>
       </w:r>
       <w:r>
         <w:t xml:space="preserve">elect </w:t>
@@ -718,7 +740,25 @@
           <w:sz w:val="20"/>
           <w:szCs w:val="20"/>
         </w:rPr>
-        <w:t>Approximate round trip times in milli-seconds:</w:t>
+        <w:t xml:space="preserve">Approximate round trip times in </w:t>
+      </w:r>
+      <w:proofErr w:type="spellStart"/>
+      <w:r>
+        <w:rPr>
+          <w:rFonts w:ascii="Courier New" w:hAnsi="Courier New"/>
+          <w:sz w:val="20"/>
+          <w:szCs w:val="20"/>
+        </w:rPr>
+        <w:t>milli</w:t>
+      </w:r>
+      <w:proofErr w:type="spellEnd"/>
+      <w:r>
+        <w:rPr>
+          <w:rFonts w:ascii="Courier New" w:hAnsi="Courier New"/>
+          <w:sz w:val="20"/>
+          <w:szCs w:val="20"/>
+        </w:rPr>
+        <w:t>-seconds:</w:t>
       </w:r>
     </w:p>
     <w:p>
@@ -742,19 +782,71 @@
           <w:szCs w:val="20"/>
         </w:rPr>
       </w:pPr>
-      <w:r>
-        <w:rPr>
-          <w:rFonts w:ascii="Courier New" w:hAnsi="Courier New"/>
-          <w:sz w:val="20"/>
-          <w:szCs w:val="20"/>
-        </w:rPr>
-        <w:t>Minimum = _________ms, Maximum = __________ms, Average = ___________ms</w:t>
-      </w:r>
-    </w:p>
-    <w:p>
-      <w:pPr>
-        <w:pStyle w:val="Default"/>
-      </w:pPr>
+    </w:p>
+    <w:p>
+      <w:pPr>
+        <w:pStyle w:val="Default"/>
+        <w:ind w:left="1418"/>
+        <w:rPr>
+          <w:rFonts w:ascii="Courier New" w:hAnsi="Courier New"/>
+          <w:sz w:val="20"/>
+          <w:szCs w:val="20"/>
+        </w:rPr>
+      </w:pPr>
+      <w:r>
+        <w:rPr>
+          <w:rFonts w:ascii="Courier New" w:hAnsi="Courier New"/>
+          <w:sz w:val="20"/>
+          <w:szCs w:val="20"/>
+        </w:rPr>
+        <w:t>Minimum = _________</w:t>
+      </w:r>
+      <w:proofErr w:type="spellStart"/>
+      <w:r>
+        <w:rPr>
+          <w:rFonts w:ascii="Courier New" w:hAnsi="Courier New"/>
+          <w:sz w:val="20"/>
+          <w:szCs w:val="20"/>
+        </w:rPr>
+        <w:t>ms</w:t>
+      </w:r>
+      <w:proofErr w:type="spellEnd"/>
+      <w:r>
+        <w:rPr>
+          <w:rFonts w:ascii="Courier New" w:hAnsi="Courier New"/>
+          <w:sz w:val="20"/>
+          <w:szCs w:val="20"/>
+        </w:rPr>
+        <w:t>, Maximum = __________</w:t>
+      </w:r>
+      <w:proofErr w:type="spellStart"/>
+      <w:r>
+        <w:rPr>
+          <w:rFonts w:ascii="Courier New" w:hAnsi="Courier New"/>
+          <w:sz w:val="20"/>
+          <w:szCs w:val="20"/>
+        </w:rPr>
+        <w:t>ms</w:t>
+      </w:r>
+      <w:proofErr w:type="spellEnd"/>
+      <w:r>
+        <w:rPr>
+          <w:rFonts w:ascii="Courier New" w:hAnsi="Courier New"/>
+          <w:sz w:val="20"/>
+          <w:szCs w:val="20"/>
+        </w:rPr>
+        <w:t>, Average = ___________</w:t>
+      </w:r>
+      <w:proofErr w:type="spellStart"/>
+      <w:r>
+        <w:rPr>
+          <w:rFonts w:ascii="Courier New" w:hAnsi="Courier New"/>
+          <w:sz w:val="20"/>
+          <w:szCs w:val="20"/>
+        </w:rPr>
+        <w:t>ms</w:t>
+      </w:r>
+      <w:proofErr w:type="spellEnd"/>
     </w:p>
     <w:p>
       <w:pPr>
@@ -811,7 +903,14 @@
       </w:r>
       <w:r>
         <w:br/>
-        <w:t xml:space="preserve">The ping command should return an error.  In the space below, explain why the error occurred (consider what your computer is connected to).  </w:t>
+      </w:r>
+      <w:proofErr w:type="gramStart"/>
+      <w:r>
+        <w:t>The</w:t>
+      </w:r>
+      <w:proofErr w:type="gramEnd"/>
+      <w:r>
+        <w:t xml:space="preserve"> ping command should return an error.  In the space below, explain why the error occurred (consider what your computer is connected to).  </w:t>
       </w:r>
     </w:p>
     <w:p>
@@ -1079,7 +1178,13 @@
         <w:t xml:space="preserve">select </w:t>
       </w:r>
       <w:r>
-        <w:t xml:space="preserve">you Ethernet interface in the left column. </w:t>
+        <w:t>you</w:t>
+      </w:r>
+      <w:r>
+        <w:t>r</w:t>
+      </w:r>
+      <w:r>
+        <w:t xml:space="preserve"> Ethernet interface in the left column. </w:t>
       </w:r>
       <w:r>
         <w:t xml:space="preserve"> </w:t>
@@ -1246,13 +1351,37 @@
         <w:t>ASUS-3D</w:t>
       </w:r>
       <w:r>
+        <w:t xml:space="preserve"> computer.  </w:t>
+      </w:r>
+      <w:r>
+        <w:t xml:space="preserve">If you are not able to find the </w:t>
+      </w:r>
+      <w:r>
+        <w:rPr>
+          <w:rFonts w:ascii="Courier New" w:hAnsi="Courier New"/>
+          <w:b/>
+          <w:sz w:val="20"/>
+          <w:szCs w:val="20"/>
+        </w:rPr>
+        <w:t>ASUS-3D</w:t>
+      </w:r>
+      <w:r>
         <w:t xml:space="preserve"> computer</w:t>
       </w:r>
       <w:r>
+        <w:t xml:space="preserve">, </w:t>
+      </w:r>
+      <w:r>
+        <w:rPr>
+          <w:i/>
+        </w:rPr>
+        <w:t>check your workgroup setting</w:t>
+      </w:r>
+      <w:r>
         <w:t xml:space="preserve">.  </w:t>
       </w:r>
       <w:r>
-        <w:t xml:space="preserve">If you are not able to find the </w:t>
+        <w:t xml:space="preserve">Select </w:t>
       </w:r>
       <w:r>
         <w:rPr>
@@ -1264,53 +1393,63 @@
         <w:t>ASUS-3D</w:t>
       </w:r>
       <w:r>
-        <w:t xml:space="preserve"> computer</w:t>
-      </w:r>
-      <w:r>
-        <w:t xml:space="preserve">, </w:t>
-      </w:r>
-      <w:r>
-        <w:rPr>
-          <w:i/>
-        </w:rPr>
-        <w:t>check your workgroup setting</w:t>
-      </w:r>
-      <w:r>
-        <w:t xml:space="preserve">.  </w:t>
-      </w:r>
-      <w:r>
-        <w:t xml:space="preserve">Select </w:t>
-      </w:r>
-      <w:r>
+        <w:t xml:space="preserve"> computer from the list and u</w:t>
+      </w:r>
+      <w:r>
+        <w:t>se the login information</w:t>
+      </w:r>
+      <w:r>
+        <w:t xml:space="preserve"> to connect to the machine</w:t>
+      </w:r>
+      <w:r>
+        <w:t>:</w:t>
+      </w:r>
+    </w:p>
+    <w:p>
+      <w:pPr>
+        <w:pStyle w:val="Default"/>
+        <w:ind w:left="720"/>
+      </w:pPr>
+    </w:p>
+    <w:p>
+      <w:pPr>
+        <w:pStyle w:val="Default"/>
+        <w:ind w:firstLine="709"/>
         <w:rPr>
           <w:rFonts w:ascii="Courier New" w:hAnsi="Courier New"/>
           <w:b/>
           <w:sz w:val="20"/>
           <w:szCs w:val="20"/>
         </w:rPr>
-        <w:t>ASUS-3D</w:t>
-      </w:r>
-      <w:r>
-        <w:t xml:space="preserve"> computer</w:t>
-      </w:r>
-      <w:r>
-        <w:t xml:space="preserve"> from the list and u</w:t>
-      </w:r>
-      <w:r>
-        <w:t>se the login information</w:t>
-      </w:r>
-      <w:r>
-        <w:t xml:space="preserve"> to connect to the machine</w:t>
-      </w:r>
-      <w:r>
-        <w:t>:</w:t>
-      </w:r>
-    </w:p>
-    <w:p>
-      <w:pPr>
-        <w:pStyle w:val="Default"/>
-        <w:ind w:left="720"/>
-      </w:pPr>
+      </w:pPr>
+      <w:r>
+        <w:rPr>
+          <w:rFonts w:ascii="Courier New" w:hAnsi="Courier New"/>
+          <w:sz w:val="20"/>
+          <w:szCs w:val="20"/>
+        </w:rPr>
+        <w:t xml:space="preserve">Login: </w:t>
+      </w:r>
+      <w:proofErr w:type="spellStart"/>
+      <w:r>
+        <w:rPr>
+          <w:rFonts w:ascii="Courier New" w:hAnsi="Courier New"/>
+          <w:b/>
+          <w:sz w:val="20"/>
+          <w:szCs w:val="20"/>
+        </w:rPr>
+        <w:t>cpads</w:t>
+      </w:r>
+      <w:proofErr w:type="spellEnd"/>
+      <w:r>
+        <w:rPr>
+          <w:rFonts w:ascii="Courier New" w:hAnsi="Courier New"/>
+          <w:b/>
+          <w:sz w:val="20"/>
+          <w:szCs w:val="20"/>
+        </w:rPr>
+        <w:t>-guest</w:t>
+      </w:r>
     </w:p>
     <w:p>
       <w:pPr>
@@ -1329,8 +1468,9 @@
           <w:sz w:val="20"/>
           <w:szCs w:val="20"/>
         </w:rPr>
-        <w:t xml:space="preserve">Login: </w:t>
-      </w:r>
+        <w:t xml:space="preserve">Password:  </w:t>
+      </w:r>
+      <w:proofErr w:type="spellStart"/>
       <w:r>
         <w:rPr>
           <w:rFonts w:ascii="Courier New" w:hAnsi="Courier New"/>
@@ -1338,37 +1478,9 @@
           <w:sz w:val="20"/>
           <w:szCs w:val="20"/>
         </w:rPr>
-        <w:t>cpads-guest</w:t>
-      </w:r>
-    </w:p>
-    <w:p>
-      <w:pPr>
-        <w:pStyle w:val="Default"/>
-        <w:ind w:firstLine="709"/>
-        <w:rPr>
-          <w:rFonts w:ascii="Courier New" w:hAnsi="Courier New"/>
-          <w:b/>
-          <w:sz w:val="20"/>
-          <w:szCs w:val="20"/>
-        </w:rPr>
-      </w:pPr>
-      <w:r>
-        <w:rPr>
-          <w:rFonts w:ascii="Courier New" w:hAnsi="Courier New"/>
-          <w:sz w:val="20"/>
-          <w:szCs w:val="20"/>
-        </w:rPr>
-        <w:t xml:space="preserve">Password:  </w:t>
-      </w:r>
-      <w:r>
-        <w:rPr>
-          <w:rFonts w:ascii="Courier New" w:hAnsi="Courier New"/>
-          <w:b/>
-          <w:sz w:val="20"/>
-          <w:szCs w:val="20"/>
-        </w:rPr>
         <w:t>cpads</w:t>
       </w:r>
+      <w:proofErr w:type="spellEnd"/>
     </w:p>
     <w:p>
       <w:pPr>
@@ -1426,10 +1538,7 @@
       </w:pPr>
       <w:r>
         <w:br/>
-        <w:t>Speed</w:t>
-      </w:r>
-      <w:r>
-        <w:t>: ____________</w:t>
+        <w:t>Speed: ____________</w:t>
       </w:r>
       <w:r>
         <w:t>______</w:t>
@@ -1478,27 +1587,33 @@
       </w:r>
       <w:r>
         <w:br/>
+      </w:r>
+      <w:r>
+        <w:t>(</w:t>
+      </w:r>
+      <w:r>
+        <w:t xml:space="preserve">Hint: Consider where the data is coming from, i.e. are there any limitations </w:t>
+      </w:r>
+      <w:r>
+        <w:t>on</w:t>
+      </w:r>
+      <w:r>
+        <w:t xml:space="preserve"> the </w:t>
+      </w:r>
+      <w:r>
+        <w:rPr>
+          <w:i/>
+        </w:rPr>
+        <w:t>server</w:t>
+      </w:r>
+      <w:r>
+        <w:t>?</w:t>
+      </w:r>
+      <w:r>
+        <w:t>)</w:t>
       </w:r>
       <w:bookmarkStart w:id="0" w:name="_GoBack"/>
       <w:bookmarkEnd w:id="0"/>
-      <w:r>
-        <w:t xml:space="preserve">Hint: Consider where the data is coming from, i.e. are there any limitations </w:t>
-      </w:r>
-      <w:r>
-        <w:t>on</w:t>
-      </w:r>
-      <w:r>
-        <w:t xml:space="preserve"> the </w:t>
-      </w:r>
-      <w:r>
-        <w:rPr>
-          <w:i/>
-        </w:rPr>
-        <w:t>server</w:t>
-      </w:r>
-      <w:r>
-        <w:t>?</w:t>
-      </w:r>
     </w:p>
     <w:p>
       <w:pPr>
@@ -3776,6 +3891,7 @@
   <w:style w:type="character" w:default="1" w:styleId="DefaultParagraphFont">
     <w:name w:val="Default Paragraph Font"/>
     <w:uiPriority w:val="1"/>
+    <w:semiHidden/>
     <w:unhideWhenUsed/>
   </w:style>
   <w:style w:type="table" w:default="1" w:styleId="TableNormal">
@@ -4346,6 +4462,7 @@
   <w:style w:type="character" w:default="1" w:styleId="DefaultParagraphFont">
     <w:name w:val="Default Paragraph Font"/>
     <w:uiPriority w:val="1"/>
+    <w:semiHidden/>
     <w:unhideWhenUsed/>
   </w:style>
   <w:style w:type="table" w:default="1" w:styleId="TableNormal">

</xml_diff>